<commit_message>
documento di design finale
</commit_message>
<xml_diff>
--- a/Documento di Design.docx
+++ b/Documento di Design.docx
@@ -2182,6 +2182,13 @@
     </w:p>
     <w:p>
       <w:pPr>
+        <w:rPr>
+          <w:lang w:val="it-IT"/>
+        </w:rPr>
+      </w:pPr>
+    </w:p>
+    <w:p>
+      <w:pPr>
         <w:jc w:val="both"/>
         <w:rPr>
           <w:rFonts w:ascii="Arial" w:hAnsi="Arial" w:cs="Arial"/>
@@ -2444,6 +2451,13 @@
         </w:rPr>
         <w:t>sarà direttamente proporzionale alla difficoltà della ricetta, questo perché l’applicazione vuole accompagnare passo passo l’utente verso la realizzazione del piatto scelto.</w:t>
       </w:r>
+    </w:p>
+    <w:p>
+      <w:pPr>
+        <w:rPr>
+          <w:lang w:val="it-IT"/>
+        </w:rPr>
+      </w:pPr>
     </w:p>
     <w:p>
       <w:pPr>
@@ -2479,6 +2493,7 @@
         <w:rPr>
           <w:rFonts w:ascii="Arial" w:hAnsi="Arial" w:cs="Arial"/>
         </w:rPr>
+        <w:lastRenderedPageBreak/>
         <w:t>Pe</w:t>
       </w:r>
       <w:r>
@@ -2494,7 +2509,6 @@
         <w:t>sonas</w:t>
       </w:r>
     </w:p>
-    <w:p/>
     <w:p>
       <w:pPr>
         <w:spacing w:line="256" w:lineRule="auto"/>
@@ -2509,7 +2523,6 @@
           <w:rFonts w:ascii="Arial" w:hAnsi="Arial" w:cs="Arial"/>
           <w:b/>
         </w:rPr>
-        <w:lastRenderedPageBreak/>
         <w:t>Giulia</w:t>
       </w:r>
     </w:p>
@@ -5655,9 +5668,9 @@
           <w:noProof/>
         </w:rPr>
         <w:drawing>
-          <wp:inline distT="0" distB="0" distL="0" distR="0" wp14:anchorId="7ADFBD1C" wp14:editId="32A57FA9">
-            <wp:extent cx="6946163" cy="3249635"/>
-            <wp:effectExtent l="0" t="0" r="7620" b="8255"/>
+          <wp:inline distT="0" distB="0" distL="0" distR="0" wp14:anchorId="7ADFBD1C" wp14:editId="62FF075D">
+            <wp:extent cx="6946163" cy="2740998"/>
+            <wp:effectExtent l="0" t="0" r="7620" b="2540"/>
             <wp:docPr id="15" name="Immagine 15"/>
             <wp:cNvGraphicFramePr>
               <a:graphicFrameLocks xmlns:a="http://schemas.openxmlformats.org/drawingml/2006/main" noChangeAspect="1"/>
@@ -5678,7 +5691,7 @@
                   <pic:spPr>
                     <a:xfrm>
                       <a:off x="0" y="0"/>
-                      <a:ext cx="6946163" cy="3249635"/>
+                      <a:ext cx="6946163" cy="2740998"/>
                     </a:xfrm>
                     <a:prstGeom prst="rect">
                       <a:avLst/>
@@ -5728,7 +5741,16 @@
           <w:bCs/>
           <w:lang w:val="it-IT"/>
         </w:rPr>
-        <w:t>Schermata di caricamento:</w:t>
+        <w:t>Pagina</w:t>
+      </w:r>
+      <w:r>
+        <w:rPr>
+          <w:rFonts w:ascii="Arial" w:hAnsi="Arial" w:cs="Arial"/>
+          <w:b/>
+          <w:bCs/>
+          <w:lang w:val="it-IT"/>
+        </w:rPr>
+        <w:t xml:space="preserve"> di caricamento:</w:t>
       </w:r>
       <w:r>
         <w:rPr>
@@ -5737,6 +5759,13 @@
         </w:rPr>
         <w:t xml:space="preserve"> É la vista di apertura di TFPF Recipes. L'utente vedrà questa vista solo quando avvierà l’applicazione.</w:t>
       </w:r>
+      <w:r>
+        <w:rPr>
+          <w:rFonts w:ascii="Arial" w:hAnsi="Arial" w:cs="Arial"/>
+          <w:lang w:val="it-IT"/>
+        </w:rPr>
+        <w:t xml:space="preserve"> Da essa si potrà scegliere se accedere o registrarsi all’ applicazione.</w:t>
+      </w:r>
     </w:p>
     <w:p>
       <w:pPr>
@@ -5767,14 +5796,28 @@
           <w:rFonts w:ascii="Arial" w:hAnsi="Arial" w:cs="Arial"/>
           <w:lang w:val="it-IT"/>
         </w:rPr>
-        <w:t>É la prima vista interattiva di TFPF Recipes, in cui sono presenti delle ricette ritenute rilevanti</w:t>
-      </w:r>
-      <w:r>
-        <w:rPr>
-          <w:rFonts w:ascii="Arial" w:hAnsi="Arial" w:cs="Arial"/>
-          <w:lang w:val="it-IT"/>
-        </w:rPr>
-        <w:t xml:space="preserve"> ed una barra di ricerca da cui sarà possibile trovare una o più pietanze di interesse</w:t>
+        <w:t>É la prima vista interattiva di TFPF Recipes</w:t>
+      </w:r>
+      <w:r>
+        <w:rPr>
+          <w:rFonts w:ascii="Arial" w:hAnsi="Arial" w:cs="Arial"/>
+          <w:lang w:val="it-IT"/>
+        </w:rPr>
+        <w:t xml:space="preserve"> dopo aver fatto l’accesso</w:t>
+      </w:r>
+      <w:r>
+        <w:rPr>
+          <w:rFonts w:ascii="Arial" w:hAnsi="Arial" w:cs="Arial"/>
+          <w:lang w:val="it-IT"/>
+        </w:rPr>
+        <w:t>, in cui sono presenti delle ricette ritenute rilevanti</w:t>
+      </w:r>
+      <w:r>
+        <w:rPr>
+          <w:rFonts w:ascii="Arial" w:hAnsi="Arial" w:cs="Arial"/>
+          <w:lang w:val="it-IT"/>
+        </w:rPr>
+        <w:t>, semplici o veloci da realizzare</w:t>
       </w:r>
       <w:r>
         <w:rPr>
@@ -5813,7 +5856,14 @@
           <w:rFonts w:ascii="Arial" w:hAnsi="Arial" w:cs="Arial"/>
           <w:lang w:val="it-IT"/>
         </w:rPr>
-        <w:t>É la vista che consente ad un utente di cercare una ricetta nello specifico, cercandola o per nome o per categoria.</w:t>
+        <w:t xml:space="preserve">É la vista che consente ad un utente di </w:t>
+      </w:r>
+      <w:r>
+        <w:rPr>
+          <w:rFonts w:ascii="Arial" w:hAnsi="Arial" w:cs="Arial"/>
+          <w:lang w:val="it-IT"/>
+        </w:rPr>
+        <w:t>scegliere la categoria di interesse per visualizzare le ricette.</w:t>
       </w:r>
     </w:p>
     <w:p>
@@ -5845,7 +5895,28 @@
           <w:rFonts w:ascii="Arial" w:hAnsi="Arial" w:cs="Arial"/>
           <w:lang w:val="it-IT"/>
         </w:rPr>
-        <w:t>É la vista che presenta le ricette ottenute dal filtraggio tramite ricerca.</w:t>
+        <w:t xml:space="preserve">É la vista che presenta le ricette ottenute dal filtraggio tramite </w:t>
+      </w:r>
+      <w:r>
+        <w:rPr>
+          <w:rFonts w:ascii="Arial" w:hAnsi="Arial" w:cs="Arial"/>
+          <w:lang w:val="it-IT"/>
+        </w:rPr>
+        <w:t>scelta della categoria</w:t>
+      </w:r>
+      <w:r>
+        <w:rPr>
+          <w:rFonts w:ascii="Arial" w:hAnsi="Arial" w:cs="Arial"/>
+          <w:lang w:val="it-IT"/>
+        </w:rPr>
+        <w:t>.</w:t>
+      </w:r>
+      <w:r>
+        <w:rPr>
+          <w:rFonts w:ascii="Arial" w:hAnsi="Arial" w:cs="Arial"/>
+          <w:lang w:val="it-IT"/>
+        </w:rPr>
+        <w:t xml:space="preserve"> Sarà possibile cercare il nome delle ricette tra quelle disponibili.</w:t>
       </w:r>
     </w:p>
     <w:p>
@@ -5893,6 +5964,13 @@
         </w:rPr>
         <w:t xml:space="preserve"> riguardanti una determinata ricetta.</w:t>
       </w:r>
+      <w:r>
+        <w:rPr>
+          <w:rFonts w:ascii="Arial" w:hAnsi="Arial" w:cs="Arial"/>
+          <w:lang w:val="it-IT"/>
+        </w:rPr>
+        <w:t xml:space="preserve"> </w:t>
+      </w:r>
     </w:p>
     <w:p>
       <w:pPr>
@@ -5916,7 +5994,6 @@
           <w:bCs/>
           <w:lang w:val="it-IT"/>
         </w:rPr>
-        <w:lastRenderedPageBreak/>
         <w:t>Profilo:</w:t>
       </w:r>
       <w:r>
@@ -5945,6 +6022,13 @@
           <w:rFonts w:ascii="Arial" w:hAnsi="Arial" w:cs="Arial"/>
           <w:lang w:val="it-IT"/>
         </w:rPr>
+        <w:t>, alla lista dellla spesa</w:t>
+      </w:r>
+      <w:r>
+        <w:rPr>
+          <w:rFonts w:ascii="Arial" w:hAnsi="Arial" w:cs="Arial"/>
+          <w:lang w:val="it-IT"/>
+        </w:rPr>
         <w:t xml:space="preserve"> ed alla lista delle ricette pubblicate</w:t>
       </w:r>
       <w:r>
@@ -6245,7 +6329,35 @@
           <w:rFonts w:ascii="Arial" w:hAnsi="Arial" w:cs="Arial"/>
           <w:lang w:val="it-IT"/>
         </w:rPr>
-        <w:t>É la vista che consente all’utente di autenticarsi per usufruire di determinate funzionalità.</w:t>
+        <w:t>É la vista che consente all’utente di autenticarsi per usufruire d</w:t>
+      </w:r>
+      <w:r>
+        <w:rPr>
+          <w:rFonts w:ascii="Arial" w:hAnsi="Arial" w:cs="Arial"/>
+          <w:lang w:val="it-IT"/>
+        </w:rPr>
+        <w:t xml:space="preserve">elle </w:t>
+      </w:r>
+      <w:r>
+        <w:rPr>
+          <w:rFonts w:ascii="Arial" w:hAnsi="Arial" w:cs="Arial"/>
+          <w:lang w:val="it-IT"/>
+        </w:rPr>
+        <w:t>funzionalità</w:t>
+      </w:r>
+      <w:r>
+        <w:rPr>
+          <w:rFonts w:ascii="Arial" w:hAnsi="Arial" w:cs="Arial"/>
+          <w:lang w:val="it-IT"/>
+        </w:rPr>
+        <w:t xml:space="preserve"> messe a disposizione da TFPF Recipes</w:t>
+      </w:r>
+      <w:r>
+        <w:rPr>
+          <w:rFonts w:ascii="Arial" w:hAnsi="Arial" w:cs="Arial"/>
+          <w:lang w:val="it-IT"/>
+        </w:rPr>
+        <w:t>.</w:t>
       </w:r>
     </w:p>
     <w:p>
@@ -6300,14 +6412,28 @@
           <w:rFonts w:ascii="Arial" w:hAnsi="Arial" w:cs="Arial"/>
           <w:lang w:val="it-IT"/>
         </w:rPr>
-        <w:t xml:space="preserve">Ogni vista, eccetto la schermata di carricamento, presenta una navbar che consente una navigazione intuitiva e facile all’interno dell’app. </w:t>
-      </w:r>
-      <w:r>
-        <w:rPr>
-          <w:rFonts w:ascii="Arial" w:hAnsi="Arial" w:cs="Arial"/>
-          <w:lang w:val="it-IT"/>
-        </w:rPr>
-        <w:t>Tramite questa è possibile accedere alle seguenti viste: Home, Ricerca ricette, Aggiungi ricetta, Lista della spesa e Profilo.</w:t>
+        <w:t>Ogni vista, eccetto la schermata di carricamento</w:t>
+      </w:r>
+      <w:r>
+        <w:rPr>
+          <w:rFonts w:ascii="Arial" w:hAnsi="Arial" w:cs="Arial"/>
+          <w:lang w:val="it-IT"/>
+        </w:rPr>
+        <w:t>, il login e la registrazione</w:t>
+      </w:r>
+      <w:r>
+        <w:rPr>
+          <w:rFonts w:ascii="Arial" w:hAnsi="Arial" w:cs="Arial"/>
+          <w:lang w:val="it-IT"/>
+        </w:rPr>
+        <w:t xml:space="preserve">, presenta una navbar che consente una navigazione intuitiva e facile all’interno dell’app. </w:t>
+      </w:r>
+      <w:r>
+        <w:rPr>
+          <w:rFonts w:ascii="Arial" w:hAnsi="Arial" w:cs="Arial"/>
+          <w:lang w:val="it-IT"/>
+        </w:rPr>
+        <w:t>Tramite questa è possibile accedere alle seguenti viste: Home, Ricerca ricette, Aggiungi ricetta e Profilo.</w:t>
       </w:r>
     </w:p>
     <w:p>
@@ -6333,6 +6459,7 @@
     </w:p>
     <w:p>
       <w:pPr>
+        <w:jc w:val="center"/>
         <w:rPr>
           <w:rFonts w:ascii="Arial" w:hAnsi="Arial" w:cs="Arial"/>
         </w:rPr>
@@ -6343,9 +6470,9 @@
           <w:noProof/>
         </w:rPr>
         <w:drawing>
-          <wp:inline distT="0" distB="0" distL="0" distR="0" wp14:anchorId="243AE50D" wp14:editId="35EED588">
-            <wp:extent cx="6859589" cy="4580626"/>
-            <wp:effectExtent l="0" t="0" r="0" b="0"/>
+          <wp:inline distT="0" distB="0" distL="0" distR="0" wp14:anchorId="243AE50D" wp14:editId="323836F9">
+            <wp:extent cx="5438775" cy="4055745"/>
+            <wp:effectExtent l="0" t="0" r="9525" b="1905"/>
             <wp:docPr id="16" name="Immagine 16"/>
             <wp:cNvGraphicFramePr>
               <a:graphicFrameLocks xmlns:a="http://schemas.openxmlformats.org/drawingml/2006/main" noChangeAspect="1"/>
@@ -6366,7 +6493,7 @@
                   <pic:spPr>
                     <a:xfrm>
                       <a:off x="0" y="0"/>
-                      <a:ext cx="6871934" cy="4588870"/>
+                      <a:ext cx="5441614" cy="4057862"/>
                     </a:xfrm>
                     <a:prstGeom prst="rect">
                       <a:avLst/>
@@ -6653,59 +6780,6 @@
           <w:noProof/>
           <w:lang w:val="it-IT"/>
         </w:rPr>
-        <w:t xml:space="preserve">Quantita: </w:t>
-      </w:r>
-      <w:r>
-        <w:rPr>
-          <w:rFonts w:ascii="Arial" w:hAnsi="Arial" w:cs="Arial"/>
-          <w:noProof/>
-          <w:lang w:val="it-IT"/>
-        </w:rPr>
-        <w:t xml:space="preserve">L’entità </w:t>
-      </w:r>
-      <w:r>
-        <w:rPr>
-          <w:rFonts w:ascii="Arial" w:hAnsi="Arial" w:cs="Arial"/>
-          <w:i/>
-          <w:iCs/>
-          <w:noProof/>
-          <w:lang w:val="it-IT"/>
-        </w:rPr>
-        <w:t>Quantità</w:t>
-      </w:r>
-      <w:r>
-        <w:rPr>
-          <w:rFonts w:ascii="Arial" w:hAnsi="Arial" w:cs="Arial"/>
-          <w:noProof/>
-          <w:lang w:val="it-IT"/>
-        </w:rPr>
-        <w:t xml:space="preserve"> si riferisce alla relazione tra Utente ed Ingrediente e definisce la quantità di ingrediente da inserire nella lista della spesa con relativa unità di misura.</w:t>
-      </w:r>
-    </w:p>
-    <w:p>
-      <w:pPr>
-        <w:pStyle w:val="Paragrafoelenco"/>
-        <w:numPr>
-          <w:ilvl w:val="0"/>
-          <w:numId w:val="9"/>
-        </w:numPr>
-        <w:spacing w:line="276" w:lineRule="auto"/>
-        <w:rPr>
-          <w:rFonts w:ascii="Arial" w:hAnsi="Arial" w:cs="Arial"/>
-          <w:b/>
-          <w:bCs/>
-          <w:noProof/>
-          <w:lang w:val="it-IT"/>
-        </w:rPr>
-      </w:pPr>
-      <w:r>
-        <w:rPr>
-          <w:rFonts w:ascii="Arial" w:hAnsi="Arial" w:cs="Arial"/>
-          <w:b/>
-          <w:bCs/>
-          <w:noProof/>
-          <w:lang w:val="it-IT"/>
-        </w:rPr>
         <w:t xml:space="preserve">Dose: </w:t>
       </w:r>
       <w:r>
@@ -6825,7 +6899,6 @@
           <w:noProof/>
           <w:lang w:val="it-IT"/>
         </w:rPr>
-        <w:lastRenderedPageBreak/>
         <w:t xml:space="preserve">Aggiungere a ricettario: </w:t>
       </w:r>
       <w:r>
@@ -6928,6 +7001,7 @@
           <w:noProof/>
           <w:lang w:val="it-IT"/>
         </w:rPr>
+        <w:lastRenderedPageBreak/>
         <w:t>Acquistare:</w:t>
       </w:r>
       <w:r>
@@ -7171,24 +7245,15 @@
           <w:noProof/>
         </w:rPr>
       </w:pPr>
-    </w:p>
-    <w:p>
-      <w:pPr>
-        <w:spacing w:after="200" w:line="276" w:lineRule="auto"/>
-        <w:rPr>
-          <w:rFonts w:ascii="Arial" w:hAnsi="Arial" w:cs="Arial"/>
-          <w:noProof/>
-        </w:rPr>
-      </w:pPr>
       <w:r>
         <w:rPr>
           <w:rFonts w:ascii="Arial" w:hAnsi="Arial" w:cs="Arial"/>
           <w:noProof/>
         </w:rPr>
         <w:drawing>
-          <wp:inline distT="0" distB="0" distL="0" distR="0" wp14:anchorId="48F6DC52" wp14:editId="36A87D40">
-            <wp:extent cx="6866627" cy="5671705"/>
-            <wp:effectExtent l="0" t="0" r="0" b="5715"/>
+          <wp:inline distT="0" distB="0" distL="0" distR="0" wp14:anchorId="48F6DC52" wp14:editId="05FAFC9E">
+            <wp:extent cx="6286118" cy="5686425"/>
+            <wp:effectExtent l="0" t="0" r="635" b="0"/>
             <wp:docPr id="21" name="Immagine 21"/>
             <wp:cNvGraphicFramePr>
               <a:graphicFrameLocks xmlns:a="http://schemas.openxmlformats.org/drawingml/2006/main" noChangeAspect="1"/>
@@ -7202,13 +7267,13 @@
                   </pic:nvPicPr>
                   <pic:blipFill rotWithShape="1">
                     <a:blip r:embed="rId20"/>
-                    <a:srcRect r="9952"/>
+                    <a:srcRect t="150" b="-1022"/>
                     <a:stretch/>
                   </pic:blipFill>
                   <pic:spPr bwMode="auto">
                     <a:xfrm>
                       <a:off x="0" y="0"/>
-                      <a:ext cx="6871683" cy="5675881"/>
+                      <a:ext cx="6290301" cy="5690209"/>
                     </a:xfrm>
                     <a:prstGeom prst="rect">
                       <a:avLst/>
@@ -7231,24 +7296,6 @@
     </w:p>
     <w:p>
       <w:pPr>
-        <w:spacing w:after="200" w:line="276" w:lineRule="auto"/>
-        <w:rPr>
-          <w:rFonts w:ascii="Arial" w:hAnsi="Arial" w:cs="Arial"/>
-          <w:noProof/>
-        </w:rPr>
-      </w:pPr>
-    </w:p>
-    <w:p>
-      <w:pPr>
-        <w:spacing w:after="200" w:line="276" w:lineRule="auto"/>
-        <w:rPr>
-          <w:rFonts w:ascii="Arial" w:hAnsi="Arial" w:cs="Arial"/>
-          <w:noProof/>
-        </w:rPr>
-      </w:pPr>
-    </w:p>
-    <w:p>
-      <w:pPr>
         <w:spacing w:line="276" w:lineRule="auto"/>
         <w:rPr>
           <w:rFonts w:ascii="Arial" w:hAnsi="Arial" w:cs="Arial"/>
@@ -7257,42 +7304,31 @@
           <w:noProof/>
         </w:rPr>
       </w:pPr>
-    </w:p>
-    <w:p>
-      <w:pPr>
-        <w:spacing w:line="276" w:lineRule="auto"/>
+      <w:r>
         <w:rPr>
           <w:rFonts w:ascii="Arial" w:hAnsi="Arial" w:cs="Arial"/>
           <w:b/>
           <w:bCs/>
           <w:noProof/>
-          <w:lang w:val="it-IT"/>
-        </w:rPr>
-      </w:pPr>
-      <w:r>
-        <w:rPr>
-          <w:rFonts w:ascii="Arial" w:hAnsi="Arial" w:cs="Arial"/>
-          <w:b/>
-          <w:bCs/>
-          <w:noProof/>
-        </w:rPr>
+        </w:rPr>
+        <w:lastRenderedPageBreak/>
         <w:drawing>
-          <wp:anchor distT="0" distB="0" distL="114300" distR="114300" simplePos="0" relativeHeight="251683840" behindDoc="0" locked="0" layoutInCell="1" allowOverlap="1" wp14:anchorId="4D62522D" wp14:editId="03723AF1">
+          <wp:anchor distT="0" distB="0" distL="114300" distR="114300" simplePos="0" relativeHeight="251683840" behindDoc="0" locked="0" layoutInCell="1" allowOverlap="1" wp14:anchorId="4D62522D" wp14:editId="1363EBCE">
             <wp:simplePos x="0" y="0"/>
             <wp:positionH relativeFrom="margin">
-              <wp:align>left</wp:align>
+              <wp:posOffset>-181207</wp:posOffset>
             </wp:positionH>
             <wp:positionV relativeFrom="paragraph">
-              <wp:posOffset>2540</wp:posOffset>
+              <wp:posOffset>0</wp:posOffset>
             </wp:positionV>
-            <wp:extent cx="931545" cy="1691640"/>
-            <wp:effectExtent l="0" t="0" r="1905" b="3810"/>
+            <wp:extent cx="1120372" cy="1918335"/>
+            <wp:effectExtent l="0" t="0" r="3810" b="5715"/>
             <wp:wrapThrough wrapText="right">
               <wp:wrapPolygon edited="0">
                 <wp:start x="0" y="0"/>
-                <wp:lineTo x="0" y="21405"/>
-                <wp:lineTo x="21202" y="21405"/>
-                <wp:lineTo x="21202" y="0"/>
+                <wp:lineTo x="0" y="21450"/>
+                <wp:lineTo x="21306" y="21450"/>
+                <wp:lineTo x="21306" y="0"/>
                 <wp:lineTo x="0" y="0"/>
               </wp:wrapPolygon>
             </wp:wrapThrough>
@@ -7316,7 +7352,7 @@
                   <pic:spPr>
                     <a:xfrm>
                       <a:off x="0" y="0"/>
-                      <a:ext cx="931545" cy="1691640"/>
+                      <a:ext cx="1122331" cy="1921690"/>
                     </a:xfrm>
                     <a:prstGeom prst="rect">
                       <a:avLst/>
@@ -7334,6 +7370,18 @@
           </wp:anchor>
         </w:drawing>
       </w:r>
+    </w:p>
+    <w:p>
+      <w:pPr>
+        <w:spacing w:line="276" w:lineRule="auto"/>
+        <w:rPr>
+          <w:rFonts w:ascii="Arial" w:hAnsi="Arial" w:cs="Arial"/>
+          <w:b/>
+          <w:bCs/>
+          <w:noProof/>
+          <w:lang w:val="it-IT"/>
+        </w:rPr>
+      </w:pPr>
       <w:r>
         <w:rPr>
           <w:rFonts w:ascii="Arial" w:hAnsi="Arial" w:cs="Arial"/>
@@ -7388,7 +7436,7 @@
           <w:noProof/>
           <w:lang w:val="it-IT"/>
         </w:rPr>
-        <w:t xml:space="preserve"> abbiamo scelto di mostrare il logo dell'app. Esso durerà un paio di secondi prima di reindirizzare l'utente alla home.</w:t>
+        <w:t xml:space="preserve"> abbiamo scelto di mostrare il logo dell'app.</w:t>
       </w:r>
     </w:p>
     <w:p>
@@ -7406,7 +7454,15 @@
           <w:noProof/>
           <w:lang w:val="it-IT"/>
         </w:rPr>
-        <w:t>Una volta che l'utente raggiungerà la home, non potrà tornare alla schermata di caricamento.</w:t>
+        <w:t>Essa conterrà due bottoni per accedere o registrarsi</w:t>
+      </w:r>
+      <w:r>
+        <w:rPr>
+          <w:rFonts w:ascii="Arial" w:hAnsi="Arial" w:cs="Arial"/>
+          <w:noProof/>
+          <w:lang w:val="it-IT"/>
+        </w:rPr>
+        <w:t>.</w:t>
       </w:r>
     </w:p>
     <w:p>
@@ -7466,22 +7522,22 @@
           <w:noProof/>
         </w:rPr>
         <w:drawing>
-          <wp:anchor distT="0" distB="0" distL="114300" distR="114300" simplePos="0" relativeHeight="251685888" behindDoc="0" locked="0" layoutInCell="1" allowOverlap="1" wp14:anchorId="404BFE5A" wp14:editId="233A8423">
+          <wp:anchor distT="0" distB="0" distL="114300" distR="114300" simplePos="0" relativeHeight="251685888" behindDoc="0" locked="0" layoutInCell="1" allowOverlap="1" wp14:anchorId="404BFE5A" wp14:editId="0548016F">
             <wp:simplePos x="0" y="0"/>
             <wp:positionH relativeFrom="margin">
-              <wp:posOffset>5274945</wp:posOffset>
+              <wp:posOffset>5270500</wp:posOffset>
             </wp:positionH>
             <wp:positionV relativeFrom="paragraph">
-              <wp:posOffset>14605</wp:posOffset>
+              <wp:posOffset>134620</wp:posOffset>
             </wp:positionV>
-            <wp:extent cx="1051560" cy="2043430"/>
-            <wp:effectExtent l="0" t="0" r="0" b="0"/>
+            <wp:extent cx="1095375" cy="2128520"/>
+            <wp:effectExtent l="0" t="0" r="9525" b="5080"/>
             <wp:wrapThrough wrapText="left">
               <wp:wrapPolygon edited="0">
                 <wp:start x="0" y="0"/>
-                <wp:lineTo x="0" y="21345"/>
-                <wp:lineTo x="21130" y="21345"/>
-                <wp:lineTo x="21130" y="0"/>
+                <wp:lineTo x="0" y="21458"/>
+                <wp:lineTo x="21412" y="21458"/>
+                <wp:lineTo x="21412" y="0"/>
                 <wp:lineTo x="0" y="0"/>
               </wp:wrapPolygon>
             </wp:wrapThrough>
@@ -7496,15 +7552,17 @@
                     <pic:cNvPr id="23" name="Immagine 23"/>
                     <pic:cNvPicPr/>
                   </pic:nvPicPr>
-                  <pic:blipFill rotWithShape="1">
+                  <pic:blipFill>
                     <a:blip r:embed="rId22"/>
-                    <a:srcRect t="1442" b="-1077"/>
-                    <a:stretch/>
+                    <a:srcRect l="3323" r="3323"/>
+                    <a:stretch>
+                      <a:fillRect/>
+                    </a:stretch>
                   </pic:blipFill>
                   <pic:spPr bwMode="auto">
                     <a:xfrm>
                       <a:off x="0" y="0"/>
-                      <a:ext cx="1051560" cy="2043430"/>
+                      <a:ext cx="1095375" cy="2128520"/>
                     </a:xfrm>
                     <a:prstGeom prst="rect">
                       <a:avLst/>
@@ -7536,6 +7594,16 @@
         <w:spacing w:line="276" w:lineRule="auto"/>
         <w:rPr>
           <w:rFonts w:ascii="Arial" w:hAnsi="Arial" w:cs="Arial"/>
+          <w:noProof/>
+          <w:lang w:val="it-IT"/>
+        </w:rPr>
+      </w:pPr>
+    </w:p>
+    <w:p>
+      <w:pPr>
+        <w:spacing w:line="276" w:lineRule="auto"/>
+        <w:rPr>
+          <w:rFonts w:ascii="Arial" w:hAnsi="Arial" w:cs="Arial"/>
           <w:b/>
           <w:bCs/>
           <w:noProof/>
@@ -7586,7 +7654,39 @@
           <w:noProof/>
           <w:lang w:val="it-IT"/>
         </w:rPr>
-        <w:t xml:space="preserve"> saranno mostrate all’utente le ultime ricette inserite e quelle con la più alta valutazione. Inoltre, scorreranno nel carousel alcune ricette selezionate in modo casuale.</w:t>
+        <w:t xml:space="preserve"> saranno mostrate all’utente </w:t>
+      </w:r>
+      <w:r>
+        <w:rPr>
+          <w:rFonts w:ascii="Arial" w:hAnsi="Arial" w:cs="Arial"/>
+          <w:noProof/>
+          <w:lang w:val="it-IT"/>
+        </w:rPr>
+        <w:t>del</w:t>
+      </w:r>
+      <w:r>
+        <w:rPr>
+          <w:rFonts w:ascii="Arial" w:hAnsi="Arial" w:cs="Arial"/>
+          <w:noProof/>
+          <w:lang w:val="it-IT"/>
+        </w:rPr>
+        <w:t xml:space="preserve">le </w:t>
+      </w:r>
+      <w:r>
+        <w:rPr>
+          <w:rFonts w:ascii="Arial" w:hAnsi="Arial" w:cs="Arial"/>
+          <w:noProof/>
+          <w:lang w:val="it-IT"/>
+        </w:rPr>
+        <w:t>ricette facili e veloci da realizzare</w:t>
+      </w:r>
+      <w:r>
+        <w:rPr>
+          <w:rFonts w:ascii="Arial" w:hAnsi="Arial" w:cs="Arial"/>
+          <w:noProof/>
+          <w:lang w:val="it-IT"/>
+        </w:rPr>
+        <w:t>. Inoltre, scorreranno nel carousel alcune ricette selezionate in modo casuale.</w:t>
       </w:r>
     </w:p>
     <w:p>
@@ -7598,14 +7698,6 @@
           <w:lang w:val="it-IT"/>
         </w:rPr>
       </w:pPr>
-      <w:r>
-        <w:rPr>
-          <w:rFonts w:ascii="Arial" w:hAnsi="Arial" w:cs="Arial"/>
-          <w:noProof/>
-          <w:lang w:val="it-IT"/>
-        </w:rPr>
-        <w:t>Per ogni ricetta mostrata, se l’utente è loggato, sarà possibile aggiungerla al proprio ricettario con un semplice tap sull’apposito bottone.</w:t>
-      </w:r>
     </w:p>
     <w:p>
       <w:pPr>
@@ -7616,14 +7708,6 @@
           <w:lang w:val="it-IT"/>
         </w:rPr>
       </w:pPr>
-      <w:r>
-        <w:rPr>
-          <w:rFonts w:ascii="Arial" w:hAnsi="Arial" w:cs="Arial"/>
-          <w:noProof/>
-          <w:lang w:val="it-IT"/>
-        </w:rPr>
-        <w:t>Tramite l’apposita barra di ricerca superiore sarà possibile ricercare delle ricette.</w:t>
-      </w:r>
     </w:p>
     <w:p>
       <w:pPr>
@@ -7666,22 +7750,22 @@
           <w:noProof/>
         </w:rPr>
         <w:drawing>
-          <wp:anchor distT="0" distB="0" distL="114300" distR="114300" simplePos="0" relativeHeight="251694080" behindDoc="0" locked="0" layoutInCell="1" allowOverlap="1" wp14:anchorId="11D02E11" wp14:editId="000F9BCF">
+          <wp:anchor distT="0" distB="0" distL="114300" distR="114300" simplePos="0" relativeHeight="251694080" behindDoc="0" locked="0" layoutInCell="1" allowOverlap="1" wp14:anchorId="11D02E11" wp14:editId="3DEFB577">
             <wp:simplePos x="0" y="0"/>
             <wp:positionH relativeFrom="margin">
               <wp:align>left</wp:align>
             </wp:positionH>
             <wp:positionV relativeFrom="paragraph">
-              <wp:posOffset>202565</wp:posOffset>
+              <wp:posOffset>45085</wp:posOffset>
             </wp:positionV>
-            <wp:extent cx="989965" cy="1833245"/>
-            <wp:effectExtent l="0" t="0" r="635" b="0"/>
+            <wp:extent cx="1076325" cy="1992630"/>
+            <wp:effectExtent l="0" t="0" r="9525" b="7620"/>
             <wp:wrapThrough wrapText="right">
               <wp:wrapPolygon edited="0">
                 <wp:start x="0" y="0"/>
-                <wp:lineTo x="0" y="21323"/>
-                <wp:lineTo x="21198" y="21323"/>
-                <wp:lineTo x="21198" y="0"/>
+                <wp:lineTo x="0" y="21476"/>
+                <wp:lineTo x="21409" y="21476"/>
+                <wp:lineTo x="21409" y="0"/>
                 <wp:lineTo x="0" y="0"/>
               </wp:wrapPolygon>
             </wp:wrapThrough>
@@ -7696,15 +7780,17 @@
                     <pic:cNvPr id="29" name="Immagine 29"/>
                     <pic:cNvPicPr/>
                   </pic:nvPicPr>
-                  <pic:blipFill rotWithShape="1">
+                  <pic:blipFill>
                     <a:blip r:embed="rId23"/>
-                    <a:srcRect t="1811" b="4496"/>
-                    <a:stretch/>
+                    <a:srcRect t="20" b="20"/>
+                    <a:stretch>
+                      <a:fillRect/>
+                    </a:stretch>
                   </pic:blipFill>
                   <pic:spPr bwMode="auto">
                     <a:xfrm>
                       <a:off x="0" y="0"/>
-                      <a:ext cx="989965" cy="1833245"/>
+                      <a:ext cx="1076325" cy="1992630"/>
                     </a:xfrm>
                     <a:prstGeom prst="rect">
                       <a:avLst/>
@@ -7786,31 +7872,15 @@
           <w:noProof/>
           <w:lang w:val="it-IT"/>
         </w:rPr>
-        <w:t xml:space="preserve">, l’utente potrà ricercare delle ricette inserendone il nome </w:t>
-      </w:r>
-      <w:r>
-        <w:rPr>
-          <w:rFonts w:ascii="Arial" w:hAnsi="Arial" w:cs="Arial"/>
-          <w:noProof/>
-          <w:lang w:val="it-IT"/>
-        </w:rPr>
-        <w:t xml:space="preserve">nell’apposita label posta in alto </w:t>
-      </w:r>
-      <w:r>
-        <w:rPr>
-          <w:rFonts w:ascii="Arial" w:hAnsi="Arial" w:cs="Arial"/>
-          <w:noProof/>
-          <w:lang w:val="it-IT"/>
-        </w:rPr>
-        <w:t xml:space="preserve">o </w:t>
-      </w:r>
-      <w:r>
-        <w:rPr>
-          <w:rFonts w:ascii="Arial" w:hAnsi="Arial" w:cs="Arial"/>
-          <w:noProof/>
-          <w:lang w:val="it-IT"/>
-        </w:rPr>
-        <w:t>potrà scegliere</w:t>
+        <w:t xml:space="preserve">, l’utente potrà </w:t>
+      </w:r>
+      <w:r>
+        <w:rPr>
+          <w:rFonts w:ascii="Arial" w:hAnsi="Arial" w:cs="Arial"/>
+          <w:noProof/>
+          <w:lang w:val="it-IT"/>
+        </w:rPr>
+        <w:t>scegliere</w:t>
       </w:r>
       <w:r>
         <w:rPr>
@@ -7852,7 +7922,7 @@
           <w:noProof/>
           <w:lang w:val="it-IT"/>
         </w:rPr>
-        <w:t>Sotto ogni categoria saranno disponibili delle sotto categorie.</w:t>
+        <w:t>Ogni categoria sarà caratterizzata dal proprio nome e dall’immagine ad essa associata.</w:t>
       </w:r>
     </w:p>
     <w:p>
@@ -7890,6 +7960,8 @@
         <w:spacing w:line="276" w:lineRule="auto"/>
         <w:rPr>
           <w:rFonts w:ascii="Arial" w:hAnsi="Arial" w:cs="Arial"/>
+          <w:b/>
+          <w:bCs/>
           <w:noProof/>
           <w:lang w:val="it-IT"/>
         </w:rPr>
@@ -7906,42 +7978,30 @@
           <w:lang w:val="it-IT"/>
         </w:rPr>
       </w:pPr>
-    </w:p>
-    <w:p>
-      <w:pPr>
-        <w:spacing w:line="276" w:lineRule="auto"/>
+      <w:r>
         <w:rPr>
           <w:rFonts w:ascii="Arial" w:hAnsi="Arial" w:cs="Arial"/>
           <w:b/>
           <w:bCs/>
           <w:noProof/>
-          <w:lang w:val="it-IT"/>
-        </w:rPr>
-      </w:pPr>
-      <w:r>
-        <w:rPr>
-          <w:rFonts w:ascii="Arial" w:hAnsi="Arial" w:cs="Arial"/>
-          <w:b/>
-          <w:bCs/>
-          <w:noProof/>
         </w:rPr>
         <w:drawing>
-          <wp:anchor distT="0" distB="0" distL="114300" distR="114300" simplePos="0" relativeHeight="251692032" behindDoc="0" locked="0" layoutInCell="1" allowOverlap="1" wp14:anchorId="21343515" wp14:editId="36377714">
+          <wp:anchor distT="0" distB="0" distL="114300" distR="114300" simplePos="0" relativeHeight="251692032" behindDoc="0" locked="0" layoutInCell="1" allowOverlap="1" wp14:anchorId="21343515" wp14:editId="1F588B21">
             <wp:simplePos x="0" y="0"/>
             <wp:positionH relativeFrom="margin">
-              <wp:align>right</wp:align>
+              <wp:posOffset>5204460</wp:posOffset>
             </wp:positionH>
             <wp:positionV relativeFrom="paragraph">
-              <wp:posOffset>-100617</wp:posOffset>
+              <wp:posOffset>56515</wp:posOffset>
             </wp:positionV>
-            <wp:extent cx="1078230" cy="1884045"/>
-            <wp:effectExtent l="0" t="0" r="7620" b="1905"/>
+            <wp:extent cx="1200150" cy="2096770"/>
+            <wp:effectExtent l="0" t="0" r="0" b="0"/>
             <wp:wrapThrough wrapText="left">
               <wp:wrapPolygon edited="0">
                 <wp:start x="0" y="0"/>
-                <wp:lineTo x="0" y="21403"/>
-                <wp:lineTo x="21371" y="21403"/>
-                <wp:lineTo x="21371" y="0"/>
+                <wp:lineTo x="0" y="21391"/>
+                <wp:lineTo x="21257" y="21391"/>
+                <wp:lineTo x="21257" y="0"/>
                 <wp:lineTo x="0" y="0"/>
               </wp:wrapPolygon>
             </wp:wrapThrough>
@@ -7958,7 +8018,7 @@
                   </pic:nvPicPr>
                   <pic:blipFill>
                     <a:blip r:embed="rId24"/>
-                    <a:srcRect t="1361" b="1361"/>
+                    <a:srcRect t="3120" b="3120"/>
                     <a:stretch>
                       <a:fillRect/>
                     </a:stretch>
@@ -7966,7 +8026,7 @@
                   <pic:spPr bwMode="auto">
                     <a:xfrm>
                       <a:off x="0" y="0"/>
-                      <a:ext cx="1078230" cy="1884045"/>
+                      <a:ext cx="1200150" cy="2096770"/>
                     </a:xfrm>
                     <a:prstGeom prst="rect">
                       <a:avLst/>
@@ -7992,6 +8052,18 @@
           </wp:anchor>
         </w:drawing>
       </w:r>
+    </w:p>
+    <w:p>
+      <w:pPr>
+        <w:spacing w:line="276" w:lineRule="auto"/>
+        <w:rPr>
+          <w:rFonts w:ascii="Arial" w:hAnsi="Arial" w:cs="Arial"/>
+          <w:b/>
+          <w:bCs/>
+          <w:noProof/>
+          <w:lang w:val="it-IT"/>
+        </w:rPr>
+      </w:pPr>
       <w:r>
         <w:rPr>
           <w:rFonts w:ascii="Arial" w:hAnsi="Arial" w:cs="Arial"/>
@@ -8042,7 +8114,21 @@
           <w:rFonts w:ascii="Arial" w:hAnsi="Arial" w:cs="Arial"/>
           <w:lang w:val="it-IT"/>
         </w:rPr>
-        <w:t>le ricette ottenute dal filtraggio tramite ricerca.</w:t>
+        <w:t xml:space="preserve">le ricette ottenute dal filtraggio tramite </w:t>
+      </w:r>
+      <w:r>
+        <w:rPr>
+          <w:rFonts w:ascii="Arial" w:hAnsi="Arial" w:cs="Arial"/>
+          <w:lang w:val="it-IT"/>
+        </w:rPr>
+        <w:t>selezione di categoria</w:t>
+      </w:r>
+      <w:r>
+        <w:rPr>
+          <w:rFonts w:ascii="Arial" w:hAnsi="Arial" w:cs="Arial"/>
+          <w:lang w:val="it-IT"/>
+        </w:rPr>
+        <w:t>.</w:t>
       </w:r>
     </w:p>
     <w:p>
@@ -8061,46 +8147,6 @@
           <w:lang w:val="it-IT"/>
         </w:rPr>
         <w:t>Tramite un bottone associato ad ognuna di esse, sarà possibile raggiungere la schermata con i loro dettagli.</w:t>
-      </w:r>
-    </w:p>
-    <w:p>
-      <w:pPr>
-        <w:spacing w:line="276" w:lineRule="auto"/>
-        <w:rPr>
-          <w:rFonts w:ascii="Arial" w:hAnsi="Arial" w:cs="Arial"/>
-          <w:noProof/>
-          <w:lang w:val="it-IT"/>
-        </w:rPr>
-      </w:pPr>
-      <w:r>
-        <w:rPr>
-          <w:rFonts w:ascii="Arial" w:hAnsi="Arial" w:cs="Arial"/>
-          <w:lang w:val="it-IT"/>
-        </w:rPr>
-        <w:t>Cliccando il tasto “indietro”</w:t>
-      </w:r>
-      <w:r>
-        <w:rPr>
-          <w:rFonts w:ascii="Arial" w:hAnsi="Arial" w:cs="Arial"/>
-          <w:lang w:val="it-IT"/>
-        </w:rPr>
-        <w:t xml:space="preserve"> posto in alto a sinistra,</w:t>
-      </w:r>
-      <w:r>
-        <w:rPr>
-          <w:rFonts w:ascii="Arial" w:hAnsi="Arial" w:cs="Arial"/>
-          <w:lang w:val="it-IT"/>
-        </w:rPr>
-        <w:t xml:space="preserve"> si avrà la possibilità di tornare alla schermata </w:t>
-      </w:r>
-      <w:r>
-        <w:rPr>
-          <w:rFonts w:ascii="Arial" w:hAnsi="Arial" w:cs="Arial"/>
-          <w:i/>
-          <w:iCs/>
-          <w:lang w:val="it-IT"/>
-        </w:rPr>
-        <w:t>Ricerca ricette.</w:t>
       </w:r>
       <w:r>
         <w:rPr>
@@ -8131,7 +8177,7 @@
         </w:rPr>
         <w:lastRenderedPageBreak/>
         <w:drawing>
-          <wp:anchor distT="0" distB="0" distL="114300" distR="114300" simplePos="0" relativeHeight="251689984" behindDoc="0" locked="0" layoutInCell="1" allowOverlap="1" wp14:anchorId="59F16E33" wp14:editId="34FF5983">
+          <wp:anchor distT="0" distB="0" distL="114300" distR="114300" simplePos="0" relativeHeight="251689984" behindDoc="0" locked="0" layoutInCell="1" allowOverlap="1" wp14:anchorId="59F16E33" wp14:editId="071F270A">
             <wp:simplePos x="0" y="0"/>
             <wp:positionH relativeFrom="margin">
               <wp:align>left</wp:align>
@@ -8163,7 +8209,7 @@
                   </pic:nvPicPr>
                   <pic:blipFill>
                     <a:blip r:embed="rId25"/>
-                    <a:srcRect t="1527" b="1527"/>
+                    <a:srcRect t="2824" b="2824"/>
                     <a:stretch>
                       <a:fillRect/>
                     </a:stretch>
@@ -8257,7 +8303,39 @@
           <w:noProof/>
           <w:lang w:val="it-IT"/>
         </w:rPr>
-        <w:t xml:space="preserve"> tempi e la difficoltà di preparazione e delle recensioni rilasciate.</w:t>
+        <w:t xml:space="preserve"> tempi e la difficoltà di preparazione e</w:t>
+      </w:r>
+      <w:r>
+        <w:rPr>
+          <w:rFonts w:ascii="Arial" w:hAnsi="Arial" w:cs="Arial"/>
+          <w:noProof/>
+          <w:lang w:val="it-IT"/>
+        </w:rPr>
+        <w:t xml:space="preserve">d infine le </w:t>
+      </w:r>
+      <w:r>
+        <w:rPr>
+          <w:rFonts w:ascii="Arial" w:hAnsi="Arial" w:cs="Arial"/>
+          <w:noProof/>
+          <w:lang w:val="it-IT"/>
+        </w:rPr>
+        <w:t>recensioni rilasciate</w:t>
+      </w:r>
+      <w:r>
+        <w:rPr>
+          <w:rFonts w:ascii="Arial" w:hAnsi="Arial" w:cs="Arial"/>
+          <w:noProof/>
+          <w:lang w:val="it-IT"/>
+        </w:rPr>
+        <w:t>, visualizzabili attraverso uno slider</w:t>
+      </w:r>
+      <w:r>
+        <w:rPr>
+          <w:rFonts w:ascii="Arial" w:hAnsi="Arial" w:cs="Arial"/>
+          <w:noProof/>
+          <w:lang w:val="it-IT"/>
+        </w:rPr>
+        <w:t>.</w:t>
       </w:r>
     </w:p>
     <w:p>
@@ -8294,24 +8372,6 @@
           <w:lang w:val="it-IT"/>
         </w:rPr>
         <w:t>Attraverso un bottone sarà possibile, inoltre, essere reindirizzati alla schermata per poter rilasciare una propria recensione.</w:t>
-      </w:r>
-    </w:p>
-    <w:p>
-      <w:pPr>
-        <w:spacing w:line="276" w:lineRule="auto"/>
-        <w:rPr>
-          <w:rFonts w:ascii="Arial" w:hAnsi="Arial" w:cs="Arial"/>
-          <w:noProof/>
-          <w:lang w:val="it-IT"/>
-        </w:rPr>
-      </w:pPr>
-      <w:r>
-        <w:rPr>
-          <w:rFonts w:ascii="Arial" w:hAnsi="Arial" w:cs="Arial"/>
-          <w:noProof/>
-          <w:lang w:val="it-IT"/>
-        </w:rPr>
-        <w:t xml:space="preserve">In alto a destra, si potrà aggiungere con un semplice tap la pietanza al proprio ricettario. </w:t>
       </w:r>
     </w:p>
     <w:p>
@@ -8330,23 +8390,7 @@
           <w:noProof/>
           <w:lang w:val="it-IT"/>
         </w:rPr>
-        <w:t>Queste tre funzionalità saranno disponibili solamente se si è autenticati</w:t>
-      </w:r>
-      <w:r>
-        <w:rPr>
-          <w:rFonts w:ascii="Arial" w:hAnsi="Arial" w:cs="Arial"/>
-          <w:noProof/>
-          <w:lang w:val="it-IT"/>
-        </w:rPr>
-        <w:t>, altrimenti si verrà reindirizzati sulla vista per accedere</w:t>
-      </w:r>
-      <w:r>
-        <w:rPr>
-          <w:rFonts w:ascii="Arial" w:hAnsi="Arial" w:cs="Arial"/>
-          <w:noProof/>
-          <w:lang w:val="it-IT"/>
-        </w:rPr>
-        <w:t>.</w:t>
+        <w:t xml:space="preserve">In alto a destra, si potrà aggiungere con un semplice tap la pietanza al proprio ricettario. </w:t>
       </w:r>
     </w:p>
     <w:p>
@@ -8380,22 +8424,22 @@
           <w:noProof/>
         </w:rPr>
         <w:drawing>
-          <wp:anchor distT="0" distB="0" distL="114300" distR="114300" simplePos="0" relativeHeight="251687936" behindDoc="0" locked="0" layoutInCell="1" allowOverlap="1" wp14:anchorId="4A08DB7B" wp14:editId="23831841">
+          <wp:anchor distT="0" distB="0" distL="114300" distR="114300" simplePos="0" relativeHeight="251687936" behindDoc="0" locked="0" layoutInCell="1" allowOverlap="1" wp14:anchorId="4A08DB7B" wp14:editId="10E11A4F">
             <wp:simplePos x="0" y="0"/>
             <wp:positionH relativeFrom="margin">
               <wp:align>right</wp:align>
             </wp:positionH>
             <wp:positionV relativeFrom="paragraph">
-              <wp:posOffset>10531</wp:posOffset>
+              <wp:posOffset>13970</wp:posOffset>
             </wp:positionV>
-            <wp:extent cx="1012825" cy="1767840"/>
-            <wp:effectExtent l="0" t="0" r="0" b="3810"/>
+            <wp:extent cx="1133475" cy="1977390"/>
+            <wp:effectExtent l="0" t="0" r="9525" b="3810"/>
             <wp:wrapThrough wrapText="left">
               <wp:wrapPolygon edited="0">
                 <wp:start x="0" y="0"/>
-                <wp:lineTo x="0" y="21414"/>
-                <wp:lineTo x="21126" y="21414"/>
-                <wp:lineTo x="21126" y="0"/>
+                <wp:lineTo x="0" y="21434"/>
+                <wp:lineTo x="21418" y="21434"/>
+                <wp:lineTo x="21418" y="0"/>
                 <wp:lineTo x="0" y="0"/>
               </wp:wrapPolygon>
             </wp:wrapThrough>
@@ -8410,15 +8454,17 @@
                     <pic:cNvPr id="25" name="Immagine 25"/>
                     <pic:cNvPicPr/>
                   </pic:nvPicPr>
-                  <pic:blipFill rotWithShape="1">
+                  <pic:blipFill>
                     <a:blip r:embed="rId26"/>
-                    <a:srcRect l="8668" t="3516" r="10346" b="14121"/>
-                    <a:stretch/>
+                    <a:srcRect l="474" r="474"/>
+                    <a:stretch>
+                      <a:fillRect/>
+                    </a:stretch>
                   </pic:blipFill>
                   <pic:spPr bwMode="auto">
                     <a:xfrm>
                       <a:off x="0" y="0"/>
-                      <a:ext cx="1012825" cy="1767840"/>
+                      <a:ext cx="1133475" cy="1977390"/>
                     </a:xfrm>
                     <a:prstGeom prst="rect">
                       <a:avLst/>
@@ -8452,27 +8498,7 @@
           <w:noProof/>
           <w:lang w:val="it-IT"/>
         </w:rPr>
-        <w:t>Profilo</w:t>
-      </w:r>
-      <w:r>
-        <w:rPr>
-          <w:rFonts w:ascii="Arial" w:hAnsi="Arial" w:cs="Arial"/>
-          <w:b/>
-          <w:bCs/>
-          <w:noProof/>
-          <w:lang w:val="it-IT"/>
-        </w:rPr>
-        <w:t xml:space="preserve"> (Autenticazione richiesta)</w:t>
-      </w:r>
-      <w:r>
-        <w:rPr>
-          <w:rFonts w:ascii="Arial" w:hAnsi="Arial" w:cs="Arial"/>
-          <w:b/>
-          <w:bCs/>
-          <w:noProof/>
-          <w:lang w:val="it-IT"/>
-        </w:rPr>
-        <w:t>:</w:t>
+        <w:t>Profilo:</w:t>
       </w:r>
     </w:p>
     <w:p>
@@ -8532,7 +8558,39 @@
           <w:noProof/>
           <w:lang w:val="it-IT"/>
         </w:rPr>
-        <w:t>sarà possibile accedere ai propri dati personali, al ricettario, alle ricette pubblicate ed alle recensioni rilasciate.</w:t>
+        <w:t>sarà possibile accedere ai propri dati personali, al ricettario, alle ricette pubblicate</w:t>
+      </w:r>
+      <w:r>
+        <w:rPr>
+          <w:rFonts w:ascii="Arial" w:hAnsi="Arial" w:cs="Arial"/>
+          <w:noProof/>
+          <w:lang w:val="it-IT"/>
+        </w:rPr>
+        <w:t xml:space="preserve">, </w:t>
+      </w:r>
+      <w:r>
+        <w:rPr>
+          <w:rFonts w:ascii="Arial" w:hAnsi="Arial" w:cs="Arial"/>
+          <w:noProof/>
+          <w:lang w:val="it-IT"/>
+        </w:rPr>
+        <w:t>alle recensioni rilasciate</w:t>
+      </w:r>
+      <w:r>
+        <w:rPr>
+          <w:rFonts w:ascii="Arial" w:hAnsi="Arial" w:cs="Arial"/>
+          <w:noProof/>
+          <w:lang w:val="it-IT"/>
+        </w:rPr>
+        <w:t xml:space="preserve"> e alla lista della spesa</w:t>
+      </w:r>
+      <w:r>
+        <w:rPr>
+          <w:rFonts w:ascii="Arial" w:hAnsi="Arial" w:cs="Arial"/>
+          <w:noProof/>
+          <w:lang w:val="it-IT"/>
+        </w:rPr>
+        <w:t>.</w:t>
       </w:r>
     </w:p>
     <w:p>
@@ -8544,6 +8602,14 @@
           <w:lang w:val="it-IT"/>
         </w:rPr>
       </w:pPr>
+      <w:r>
+        <w:rPr>
+          <w:rFonts w:ascii="Arial" w:hAnsi="Arial" w:cs="Arial"/>
+          <w:noProof/>
+          <w:lang w:val="it-IT"/>
+        </w:rPr>
+        <w:t>Inoltre, sarà disponibile il tasto per effettuare il logout che rimanderà alla schermata di accesso a TFPF Recipes.</w:t>
+      </w:r>
     </w:p>
     <w:p>
       <w:pPr>
@@ -8580,16 +8646,6 @@
         <w:spacing w:line="276" w:lineRule="auto"/>
         <w:rPr>
           <w:rFonts w:ascii="Arial" w:hAnsi="Arial" w:cs="Arial"/>
-          <w:noProof/>
-          <w:lang w:val="it-IT"/>
-        </w:rPr>
-      </w:pPr>
-    </w:p>
-    <w:p>
-      <w:pPr>
-        <w:spacing w:line="276" w:lineRule="auto"/>
-        <w:rPr>
-          <w:rFonts w:ascii="Arial" w:hAnsi="Arial" w:cs="Arial"/>
           <w:b/>
           <w:bCs/>
           <w:noProof/>
@@ -8604,22 +8660,22 @@
           <w:noProof/>
         </w:rPr>
         <w:drawing>
-          <wp:anchor distT="0" distB="0" distL="114300" distR="114300" simplePos="0" relativeHeight="251698176" behindDoc="0" locked="0" layoutInCell="1" allowOverlap="1" wp14:anchorId="0FAC3F59" wp14:editId="55166BA4">
+          <wp:anchor distT="0" distB="0" distL="114300" distR="114300" simplePos="0" relativeHeight="251698176" behindDoc="0" locked="0" layoutInCell="1" allowOverlap="1" wp14:anchorId="0FAC3F59" wp14:editId="6F03EEA7">
             <wp:simplePos x="0" y="0"/>
             <wp:positionH relativeFrom="margin">
               <wp:align>left</wp:align>
             </wp:positionH>
             <wp:positionV relativeFrom="paragraph">
-              <wp:posOffset>146050</wp:posOffset>
+              <wp:posOffset>34925</wp:posOffset>
             </wp:positionV>
-            <wp:extent cx="1070610" cy="1817370"/>
-            <wp:effectExtent l="0" t="0" r="0" b="0"/>
+            <wp:extent cx="1133475" cy="1924050"/>
+            <wp:effectExtent l="0" t="0" r="9525" b="0"/>
             <wp:wrapThrough wrapText="right">
               <wp:wrapPolygon edited="0">
                 <wp:start x="0" y="0"/>
-                <wp:lineTo x="0" y="21283"/>
-                <wp:lineTo x="21139" y="21283"/>
-                <wp:lineTo x="21139" y="0"/>
+                <wp:lineTo x="0" y="21386"/>
+                <wp:lineTo x="21418" y="21386"/>
+                <wp:lineTo x="21418" y="0"/>
                 <wp:lineTo x="0" y="0"/>
               </wp:wrapPolygon>
             </wp:wrapThrough>
@@ -8634,15 +8690,17 @@
                     <pic:cNvPr id="31" name="Immagine 31"/>
                     <pic:cNvPicPr/>
                   </pic:nvPicPr>
-                  <pic:blipFill rotWithShape="1">
+                  <pic:blipFill>
                     <a:blip r:embed="rId27"/>
-                    <a:srcRect t="5365" b="7667"/>
-                    <a:stretch/>
+                    <a:srcRect t="3891" b="3891"/>
+                    <a:stretch>
+                      <a:fillRect/>
+                    </a:stretch>
                   </pic:blipFill>
                   <pic:spPr bwMode="auto">
                     <a:xfrm>
                       <a:off x="0" y="0"/>
-                      <a:ext cx="1070610" cy="1817370"/>
+                      <a:ext cx="1133475" cy="1924050"/>
                     </a:xfrm>
                     <a:prstGeom prst="rect">
                       <a:avLst/>
@@ -8688,27 +8746,7 @@
           <w:noProof/>
           <w:lang w:val="it-IT"/>
         </w:rPr>
-        <w:t>Dati personali</w:t>
-      </w:r>
-      <w:r>
-        <w:rPr>
-          <w:rFonts w:ascii="Arial" w:hAnsi="Arial" w:cs="Arial"/>
-          <w:b/>
-          <w:bCs/>
-          <w:noProof/>
-          <w:lang w:val="it-IT"/>
-        </w:rPr>
-        <w:t xml:space="preserve"> (Autenticazione richiesta)</w:t>
-      </w:r>
-      <w:r>
-        <w:rPr>
-          <w:rFonts w:ascii="Arial" w:hAnsi="Arial" w:cs="Arial"/>
-          <w:b/>
-          <w:bCs/>
-          <w:noProof/>
-          <w:lang w:val="it-IT"/>
-        </w:rPr>
-        <w:t>:</w:t>
+        <w:t>Dati personali:</w:t>
       </w:r>
     </w:p>
     <w:p>
@@ -8847,42 +8885,30 @@
           <w:lang w:val="it-IT"/>
         </w:rPr>
       </w:pPr>
-    </w:p>
-    <w:p>
-      <w:pPr>
-        <w:spacing w:line="276" w:lineRule="auto"/>
+      <w:r>
         <w:rPr>
           <w:rFonts w:ascii="Arial" w:hAnsi="Arial" w:cs="Arial"/>
           <w:b/>
           <w:bCs/>
           <w:noProof/>
-          <w:lang w:val="it-IT"/>
-        </w:rPr>
-      </w:pPr>
-      <w:r>
-        <w:rPr>
-          <w:rFonts w:ascii="Arial" w:hAnsi="Arial" w:cs="Arial"/>
-          <w:b/>
-          <w:bCs/>
-          <w:noProof/>
         </w:rPr>
         <w:drawing>
-          <wp:anchor distT="0" distB="0" distL="114300" distR="114300" simplePos="0" relativeHeight="251696128" behindDoc="0" locked="0" layoutInCell="1" allowOverlap="1" wp14:anchorId="2F398F7E" wp14:editId="35F75A76">
+          <wp:anchor distT="0" distB="0" distL="114300" distR="114300" simplePos="0" relativeHeight="251696128" behindDoc="0" locked="0" layoutInCell="1" allowOverlap="1" wp14:anchorId="2F398F7E" wp14:editId="4C4CDD5F">
             <wp:simplePos x="0" y="0"/>
             <wp:positionH relativeFrom="margin">
               <wp:align>right</wp:align>
             </wp:positionH>
             <wp:positionV relativeFrom="paragraph">
-              <wp:posOffset>93980</wp:posOffset>
+              <wp:posOffset>81915</wp:posOffset>
             </wp:positionV>
-            <wp:extent cx="1017270" cy="1889125"/>
-            <wp:effectExtent l="0" t="0" r="0" b="0"/>
+            <wp:extent cx="1123950" cy="2086610"/>
+            <wp:effectExtent l="0" t="0" r="0" b="8890"/>
             <wp:wrapThrough wrapText="left">
               <wp:wrapPolygon edited="0">
                 <wp:start x="0" y="0"/>
-                <wp:lineTo x="0" y="21346"/>
-                <wp:lineTo x="21034" y="21346"/>
-                <wp:lineTo x="21034" y="0"/>
+                <wp:lineTo x="0" y="21495"/>
+                <wp:lineTo x="21234" y="21495"/>
+                <wp:lineTo x="21234" y="0"/>
                 <wp:lineTo x="0" y="0"/>
               </wp:wrapPolygon>
             </wp:wrapThrough>
@@ -8897,15 +8923,17 @@
                     <pic:cNvPr id="30" name="Immagine 30"/>
                     <pic:cNvPicPr/>
                   </pic:nvPicPr>
-                  <pic:blipFill rotWithShape="1">
+                  <pic:blipFill>
                     <a:blip r:embed="rId28"/>
-                    <a:srcRect l="4663" t="3772" r="5936" b="8470"/>
-                    <a:stretch/>
+                    <a:srcRect l="1837" r="1837"/>
+                    <a:stretch>
+                      <a:fillRect/>
+                    </a:stretch>
                   </pic:blipFill>
                   <pic:spPr bwMode="auto">
                     <a:xfrm>
                       <a:off x="0" y="0"/>
-                      <a:ext cx="1017270" cy="1889125"/>
+                      <a:ext cx="1123950" cy="2086610"/>
                     </a:xfrm>
                     <a:prstGeom prst="rect">
                       <a:avLst/>
@@ -8961,7 +8989,7 @@
           <w:noProof/>
           <w:lang w:val="it-IT"/>
         </w:rPr>
-        <w:t xml:space="preserve"> (Autenticazione richiesta):</w:t>
+        <w:t>:</w:t>
       </w:r>
     </w:p>
     <w:p>
@@ -9013,7 +9041,23 @@
           <w:noProof/>
           <w:lang w:val="it-IT"/>
         </w:rPr>
-        <w:t>. Tramite un bottone associato ad ognuna di esse, sarà possibile</w:t>
+        <w:t>. Tramite un bottone associato ad ognuna di esse</w:t>
+      </w:r>
+      <w:r>
+        <w:rPr>
+          <w:rFonts w:ascii="Arial" w:hAnsi="Arial" w:cs="Arial"/>
+          <w:noProof/>
+          <w:lang w:val="it-IT"/>
+        </w:rPr>
+        <w:t xml:space="preserve"> posto sull’immagine</w:t>
+      </w:r>
+      <w:r>
+        <w:rPr>
+          <w:rFonts w:ascii="Arial" w:hAnsi="Arial" w:cs="Arial"/>
+          <w:noProof/>
+          <w:lang w:val="it-IT"/>
+        </w:rPr>
+        <w:t>, sarà possibile</w:t>
       </w:r>
       <w:r>
         <w:rPr>
@@ -9031,6 +9075,14 @@
         </w:rPr>
         <w:t>raggiungere la schermata con i loro dettagli.</w:t>
       </w:r>
+      <w:r>
+        <w:rPr>
+          <w:rFonts w:ascii="Arial" w:hAnsi="Arial" w:cs="Arial"/>
+          <w:noProof/>
+          <w:lang w:val="it-IT"/>
+        </w:rPr>
+        <w:t xml:space="preserve"> Sarà possibile, inoltre eliminare una ricetta dal proprio ricettario.</w:t>
+      </w:r>
     </w:p>
     <w:p>
       <w:pPr>
@@ -9067,18 +9119,9 @@
         <w:spacing w:line="276" w:lineRule="auto"/>
         <w:rPr>
           <w:rFonts w:ascii="Arial" w:hAnsi="Arial" w:cs="Arial"/>
-          <w:noProof/>
-          <w:lang w:val="it-IT"/>
-        </w:rPr>
-      </w:pPr>
-    </w:p>
-    <w:p>
-      <w:pPr>
-        <w:spacing w:line="276" w:lineRule="auto"/>
-        <w:rPr>
-          <w:rFonts w:ascii="Arial" w:hAnsi="Arial" w:cs="Arial"/>
-          <w:noProof/>
-          <w:lang w:val="it-IT"/>
+          <w:b/>
+          <w:bCs/>
+          <w:noProof/>
         </w:rPr>
       </w:pPr>
     </w:p>
@@ -9102,22 +9145,22 @@
         </w:rPr>
         <w:lastRenderedPageBreak/>
         <w:drawing>
-          <wp:anchor distT="0" distB="0" distL="114300" distR="114300" simplePos="0" relativeHeight="251702272" behindDoc="0" locked="0" layoutInCell="1" allowOverlap="1" wp14:anchorId="2FA7871C" wp14:editId="5780D45B">
+          <wp:anchor distT="0" distB="0" distL="114300" distR="114300" simplePos="0" relativeHeight="251702272" behindDoc="0" locked="0" layoutInCell="1" allowOverlap="1" wp14:anchorId="2FA7871C" wp14:editId="31BF0185">
             <wp:simplePos x="0" y="0"/>
             <wp:positionH relativeFrom="margin">
-              <wp:align>left</wp:align>
+              <wp:posOffset>-15240</wp:posOffset>
             </wp:positionH>
             <wp:positionV relativeFrom="paragraph">
-              <wp:posOffset>348</wp:posOffset>
+              <wp:posOffset>0</wp:posOffset>
             </wp:positionV>
-            <wp:extent cx="1108800" cy="1843200"/>
-            <wp:effectExtent l="0" t="0" r="0" b="5080"/>
+            <wp:extent cx="1189990" cy="2054860"/>
+            <wp:effectExtent l="0" t="0" r="0" b="2540"/>
             <wp:wrapThrough wrapText="right">
               <wp:wrapPolygon edited="0">
                 <wp:start x="0" y="0"/>
-                <wp:lineTo x="0" y="21436"/>
-                <wp:lineTo x="21155" y="21436"/>
-                <wp:lineTo x="21155" y="0"/>
+                <wp:lineTo x="0" y="21426"/>
+                <wp:lineTo x="21093" y="21426"/>
+                <wp:lineTo x="21093" y="0"/>
                 <wp:lineTo x="0" y="0"/>
               </wp:wrapPolygon>
             </wp:wrapThrough>
@@ -9129,18 +9172,18 @@
               <a:graphicData uri="http://schemas.openxmlformats.org/drawingml/2006/picture">
                 <pic:pic xmlns:pic="http://schemas.openxmlformats.org/drawingml/2006/picture">
                   <pic:nvPicPr>
-                    <pic:cNvPr id="30" name="Immagine 30"/>
+                    <pic:cNvPr id="33" name="Immagine 33"/>
                     <pic:cNvPicPr/>
                   </pic:nvPicPr>
                   <pic:blipFill rotWithShape="1">
                     <a:blip r:embed="rId28"/>
-                    <a:srcRect t="3772" b="8470"/>
+                    <a:srcRect t="-43" b="3535"/>
                     <a:stretch/>
                   </pic:blipFill>
                   <pic:spPr bwMode="auto">
                     <a:xfrm>
                       <a:off x="0" y="0"/>
-                      <a:ext cx="1108800" cy="1843200"/>
+                      <a:ext cx="1189990" cy="2054860"/>
                     </a:xfrm>
                     <a:prstGeom prst="rect">
                       <a:avLst/>
@@ -9184,16 +9227,6 @@
           <w:noProof/>
           <w:lang w:val="it-IT"/>
         </w:rPr>
-        <w:t xml:space="preserve"> (Autenticazione richiesta)</w:t>
-      </w:r>
-      <w:r>
-        <w:rPr>
-          <w:rFonts w:ascii="Arial" w:hAnsi="Arial" w:cs="Arial"/>
-          <w:b/>
-          <w:bCs/>
-          <w:noProof/>
-          <w:lang w:val="it-IT"/>
-        </w:rPr>
         <w:t>:</w:t>
       </w:r>
     </w:p>
@@ -9298,7 +9331,15 @@
           <w:noProof/>
           <w:lang w:val="it-IT"/>
         </w:rPr>
-        <w:t xml:space="preserve"> cliccando sul bottone posto alla loro destra</w:t>
+        <w:t xml:space="preserve"> cliccando sul bottone posto </w:t>
+      </w:r>
+      <w:r>
+        <w:rPr>
+          <w:rFonts w:ascii="Arial" w:hAnsi="Arial" w:cs="Arial"/>
+          <w:noProof/>
+          <w:lang w:val="it-IT"/>
+        </w:rPr>
+        <w:t>sull’immagine</w:t>
       </w:r>
       <w:r>
         <w:rPr>
@@ -9308,6 +9349,14 @@
         </w:rPr>
         <w:t>.</w:t>
       </w:r>
+      <w:r>
+        <w:rPr>
+          <w:rFonts w:ascii="Arial" w:hAnsi="Arial" w:cs="Arial"/>
+          <w:noProof/>
+          <w:lang w:val="it-IT"/>
+        </w:rPr>
+        <w:t xml:space="preserve"> Sarà possibile, inoltre, rimuovere dal portale una delle proprie ricette inserite.</w:t>
+      </w:r>
     </w:p>
     <w:p>
       <w:pPr>
@@ -9380,22 +9429,22 @@
           <w:noProof/>
         </w:rPr>
         <w:drawing>
-          <wp:anchor distT="0" distB="0" distL="114300" distR="114300" simplePos="0" relativeHeight="251700224" behindDoc="0" locked="0" layoutInCell="1" allowOverlap="1" wp14:anchorId="12EB5EEF" wp14:editId="7171C4C6">
+          <wp:anchor distT="0" distB="0" distL="114300" distR="114300" simplePos="0" relativeHeight="251700224" behindDoc="0" locked="0" layoutInCell="1" allowOverlap="1" wp14:anchorId="12EB5EEF" wp14:editId="064AB4D8">
             <wp:simplePos x="0" y="0"/>
             <wp:positionH relativeFrom="margin">
               <wp:align>right</wp:align>
             </wp:positionH>
             <wp:positionV relativeFrom="paragraph">
-              <wp:posOffset>19685</wp:posOffset>
+              <wp:posOffset>5715</wp:posOffset>
             </wp:positionV>
-            <wp:extent cx="1016000" cy="1906270"/>
+            <wp:extent cx="1130300" cy="2120265"/>
             <wp:effectExtent l="0" t="0" r="0" b="0"/>
             <wp:wrapThrough wrapText="left">
               <wp:wrapPolygon edited="0">
                 <wp:start x="0" y="0"/>
-                <wp:lineTo x="0" y="21370"/>
-                <wp:lineTo x="21060" y="21370"/>
-                <wp:lineTo x="21060" y="0"/>
+                <wp:lineTo x="0" y="21348"/>
+                <wp:lineTo x="21115" y="21348"/>
+                <wp:lineTo x="21115" y="0"/>
                 <wp:lineTo x="0" y="0"/>
               </wp:wrapPolygon>
             </wp:wrapThrough>
@@ -9410,15 +9459,17 @@
                     <pic:cNvPr id="32" name="Immagine 32"/>
                     <pic:cNvPicPr/>
                   </pic:nvPicPr>
-                  <pic:blipFill rotWithShape="1">
+                  <pic:blipFill>
                     <a:blip r:embed="rId29"/>
-                    <a:srcRect t="1724" b="4531"/>
-                    <a:stretch/>
+                    <a:srcRect l="2568" r="2568"/>
+                    <a:stretch>
+                      <a:fillRect/>
+                    </a:stretch>
                   </pic:blipFill>
                   <pic:spPr bwMode="auto">
                     <a:xfrm>
                       <a:off x="0" y="0"/>
-                      <a:ext cx="1016000" cy="1906270"/>
+                      <a:ext cx="1130300" cy="2120265"/>
                     </a:xfrm>
                     <a:prstGeom prst="rect">
                       <a:avLst/>
@@ -9462,16 +9513,6 @@
           <w:noProof/>
           <w:lang w:val="it-IT"/>
         </w:rPr>
-        <w:t xml:space="preserve"> (Autenticazione richiesta)</w:t>
-      </w:r>
-      <w:r>
-        <w:rPr>
-          <w:rFonts w:ascii="Arial" w:hAnsi="Arial" w:cs="Arial"/>
-          <w:b/>
-          <w:bCs/>
-          <w:noProof/>
-          <w:lang w:val="it-IT"/>
-        </w:rPr>
         <w:t>:</w:t>
       </w:r>
     </w:p>
@@ -9566,15 +9607,23 @@
           <w:noProof/>
           <w:lang w:val="it-IT"/>
         </w:rPr>
-        <w:t>e considerazioni</w:t>
-      </w:r>
-      <w:r>
-        <w:rPr>
-          <w:rFonts w:ascii="Arial" w:hAnsi="Arial" w:cs="Arial"/>
-          <w:noProof/>
-          <w:lang w:val="it-IT"/>
-        </w:rPr>
-        <w:t xml:space="preserve"> e la relativa valutazione.</w:t>
+        <w:t>e considerazion</w:t>
+      </w:r>
+      <w:r>
+        <w:rPr>
+          <w:rFonts w:ascii="Arial" w:hAnsi="Arial" w:cs="Arial"/>
+          <w:noProof/>
+          <w:lang w:val="it-IT"/>
+        </w:rPr>
+        <w:t>i deescritte tramite titolo e descrizione</w:t>
+      </w:r>
+      <w:r>
+        <w:rPr>
+          <w:rFonts w:ascii="Arial" w:hAnsi="Arial" w:cs="Arial"/>
+          <w:noProof/>
+          <w:lang w:val="it-IT"/>
+        </w:rPr>
+        <w:t>.</w:t>
       </w:r>
     </w:p>
     <w:p>
@@ -9586,6 +9635,14 @@
           <w:lang w:val="it-IT"/>
         </w:rPr>
       </w:pPr>
+      <w:r>
+        <w:rPr>
+          <w:rFonts w:ascii="Arial" w:hAnsi="Arial" w:cs="Arial"/>
+          <w:noProof/>
+          <w:lang w:val="it-IT"/>
+        </w:rPr>
+        <w:t>Sarà visibile l’immagine della ricetta recensita e cliccando su di essa si verrà reindirizzati ai suoi dettagli.</w:t>
+      </w:r>
     </w:p>
     <w:p>
       <w:pPr>
@@ -9646,6 +9703,16 @@
           <w:lang w:val="it-IT"/>
         </w:rPr>
       </w:pPr>
+    </w:p>
+    <w:p>
+      <w:pPr>
+        <w:spacing w:line="276" w:lineRule="auto"/>
+        <w:rPr>
+          <w:rFonts w:ascii="Arial" w:hAnsi="Arial" w:cs="Arial"/>
+          <w:noProof/>
+          <w:lang w:val="it-IT"/>
+        </w:rPr>
+      </w:pPr>
       <w:r>
         <w:rPr>
           <w:rFonts w:ascii="Arial" w:hAnsi="Arial" w:cs="Arial"/>
@@ -9654,7 +9721,7 @@
           <w:noProof/>
         </w:rPr>
         <w:drawing>
-          <wp:anchor distT="0" distB="0" distL="114300" distR="114300" simplePos="0" relativeHeight="251704320" behindDoc="0" locked="0" layoutInCell="1" allowOverlap="1" wp14:anchorId="45BDA7AE" wp14:editId="7AE504F7">
+          <wp:anchor distT="0" distB="0" distL="114300" distR="114300" simplePos="0" relativeHeight="251704320" behindDoc="0" locked="0" layoutInCell="1" allowOverlap="1" wp14:anchorId="45BDA7AE" wp14:editId="2B95FDA5">
             <wp:simplePos x="0" y="0"/>
             <wp:positionH relativeFrom="margin">
               <wp:align>left</wp:align>
@@ -9662,14 +9729,14 @@
             <wp:positionV relativeFrom="paragraph">
               <wp:posOffset>91560</wp:posOffset>
             </wp:positionV>
-            <wp:extent cx="1035050" cy="1945640"/>
+            <wp:extent cx="1104900" cy="2076450"/>
             <wp:effectExtent l="0" t="0" r="0" b="0"/>
             <wp:wrapThrough wrapText="right">
               <wp:wrapPolygon edited="0">
                 <wp:start x="0" y="0"/>
-                <wp:lineTo x="0" y="21360"/>
-                <wp:lineTo x="21070" y="21360"/>
-                <wp:lineTo x="21070" y="0"/>
+                <wp:lineTo x="0" y="21402"/>
+                <wp:lineTo x="21228" y="21402"/>
+                <wp:lineTo x="21228" y="0"/>
                 <wp:lineTo x="0" y="0"/>
               </wp:wrapPolygon>
             </wp:wrapThrough>
@@ -9686,7 +9753,7 @@
                   </pic:nvPicPr>
                   <pic:blipFill>
                     <a:blip r:embed="rId30"/>
-                    <a:srcRect l="4370" r="4370"/>
+                    <a:srcRect l="86" r="86"/>
                     <a:stretch>
                       <a:fillRect/>
                     </a:stretch>
@@ -9694,7 +9761,7 @@
                   <pic:spPr bwMode="auto">
                     <a:xfrm>
                       <a:off x="0" y="0"/>
-                      <a:ext cx="1048079" cy="1970230"/>
+                      <a:ext cx="1105683" cy="2078517"/>
                     </a:xfrm>
                     <a:prstGeom prst="rect">
                       <a:avLst/>
@@ -9740,27 +9807,7 @@
           <w:noProof/>
           <w:lang w:val="it-IT"/>
         </w:rPr>
-        <w:t>Recensisci ricetta</w:t>
-      </w:r>
-      <w:r>
-        <w:rPr>
-          <w:rFonts w:ascii="Arial" w:hAnsi="Arial" w:cs="Arial"/>
-          <w:b/>
-          <w:bCs/>
-          <w:noProof/>
-          <w:lang w:val="it-IT"/>
-        </w:rPr>
-        <w:t xml:space="preserve"> (Autenticazione richiesta)</w:t>
-      </w:r>
-      <w:r>
-        <w:rPr>
-          <w:rFonts w:ascii="Arial" w:hAnsi="Arial" w:cs="Arial"/>
-          <w:b/>
-          <w:bCs/>
-          <w:noProof/>
-          <w:lang w:val="it-IT"/>
-        </w:rPr>
-        <w:t>:</w:t>
+        <w:t>Recensisci ricetta:</w:t>
       </w:r>
     </w:p>
     <w:p>
@@ -9796,7 +9843,23 @@
           <w:noProof/>
           <w:lang w:val="it-IT"/>
         </w:rPr>
-        <w:t xml:space="preserve"> si avrà la possibilità di recensire una ricetta fornendone delle considerazioni ed una valutazione.</w:t>
+        <w:t xml:space="preserve"> si avrà la possibilità di recensire una ricetta fornendone delle considerazioni</w:t>
+      </w:r>
+      <w:r>
+        <w:rPr>
+          <w:rFonts w:ascii="Arial" w:hAnsi="Arial" w:cs="Arial"/>
+          <w:noProof/>
+          <w:lang w:val="it-IT"/>
+        </w:rPr>
+        <w:t xml:space="preserve"> attraverso un titolo ed una descrizione</w:t>
+      </w:r>
+      <w:r>
+        <w:rPr>
+          <w:rFonts w:ascii="Arial" w:hAnsi="Arial" w:cs="Arial"/>
+          <w:noProof/>
+          <w:lang w:val="it-IT"/>
+        </w:rPr>
+        <w:t>.</w:t>
       </w:r>
     </w:p>
     <w:p>
@@ -9808,14 +9871,6 @@
           <w:lang w:val="it-IT"/>
         </w:rPr>
       </w:pPr>
-      <w:r>
-        <w:rPr>
-          <w:rFonts w:ascii="Arial" w:hAnsi="Arial" w:cs="Arial"/>
-          <w:noProof/>
-          <w:lang w:val="it-IT"/>
-        </w:rPr>
-        <w:t>Si potrà tornare al dettaglio della ricetta cliccando sull’apposito tasto “indietro” posto in alto a sinistra della schermata.</w:t>
-      </w:r>
     </w:p>
     <w:p>
       <w:pPr>
@@ -9836,26 +9891,6 @@
           <w:lang w:val="it-IT"/>
         </w:rPr>
       </w:pPr>
-    </w:p>
-    <w:p>
-      <w:pPr>
-        <w:spacing w:line="276" w:lineRule="auto"/>
-        <w:rPr>
-          <w:rFonts w:ascii="Arial" w:hAnsi="Arial" w:cs="Arial"/>
-          <w:noProof/>
-          <w:lang w:val="it-IT"/>
-        </w:rPr>
-      </w:pPr>
-    </w:p>
-    <w:p>
-      <w:pPr>
-        <w:spacing w:line="276" w:lineRule="auto"/>
-        <w:rPr>
-          <w:rFonts w:ascii="Arial" w:hAnsi="Arial" w:cs="Arial"/>
-          <w:noProof/>
-          <w:lang w:val="it-IT"/>
-        </w:rPr>
-      </w:pPr>
       <w:r>
         <w:rPr>
           <w:rFonts w:ascii="Arial" w:hAnsi="Arial" w:cs="Arial"/>
@@ -9863,16 +9898,17 @@
           <w:bCs/>
           <w:noProof/>
         </w:rPr>
+        <w:lastRenderedPageBreak/>
         <w:drawing>
-          <wp:anchor distT="0" distB="0" distL="114300" distR="114300" simplePos="0" relativeHeight="251706368" behindDoc="0" locked="0" layoutInCell="1" allowOverlap="1" wp14:anchorId="69A738F3" wp14:editId="63AAD52F">
+          <wp:anchor distT="0" distB="0" distL="114300" distR="114300" simplePos="0" relativeHeight="251706368" behindDoc="0" locked="0" layoutInCell="1" allowOverlap="1" wp14:anchorId="69A738F3" wp14:editId="73EA5181">
             <wp:simplePos x="0" y="0"/>
             <wp:positionH relativeFrom="margin">
-              <wp:posOffset>5067935</wp:posOffset>
+              <wp:align>right</wp:align>
             </wp:positionH>
             <wp:positionV relativeFrom="paragraph">
-              <wp:posOffset>183515</wp:posOffset>
+              <wp:posOffset>0</wp:posOffset>
             </wp:positionV>
-            <wp:extent cx="1065600" cy="2001600"/>
+            <wp:extent cx="1065530" cy="2001520"/>
             <wp:effectExtent l="0" t="0" r="1270" b="0"/>
             <wp:wrapThrough wrapText="left">
               <wp:wrapPolygon edited="0">
@@ -9896,7 +9932,7 @@
                   </pic:nvPicPr>
                   <pic:blipFill>
                     <a:blip r:embed="rId31"/>
-                    <a:srcRect l="3809" r="3809"/>
+                    <a:srcRect t="1084" b="1084"/>
                     <a:stretch>
                       <a:fillRect/>
                     </a:stretch>
@@ -9930,20 +9966,7 @@
           </wp:anchor>
         </w:drawing>
       </w:r>
-    </w:p>
-    <w:p>
-      <w:pPr>
-        <w:spacing w:line="276" w:lineRule="auto"/>
-        <w:rPr>
-          <w:rFonts w:ascii="Arial" w:hAnsi="Arial" w:cs="Arial"/>
-          <w:noProof/>
-          <w:lang w:val="it-IT"/>
-        </w:rPr>
-      </w:pPr>
-    </w:p>
-    <w:p>
-      <w:pPr>
-        <w:spacing w:line="276" w:lineRule="auto"/>
+      <w:r>
         <w:rPr>
           <w:rFonts w:ascii="Arial" w:hAnsi="Arial" w:cs="Arial"/>
           <w:b/>
@@ -9951,7 +9974,8 @@
           <w:noProof/>
           <w:lang w:val="it-IT"/>
         </w:rPr>
-      </w:pPr>
+        <w:t>Aggiungi ricett</w:t>
+      </w:r>
       <w:r>
         <w:rPr>
           <w:rFonts w:ascii="Arial" w:hAnsi="Arial" w:cs="Arial"/>
@@ -9960,17 +9984,7 @@
           <w:noProof/>
           <w:lang w:val="it-IT"/>
         </w:rPr>
-        <w:t>Aggiungi ricetta</w:t>
-      </w:r>
-      <w:r>
-        <w:rPr>
-          <w:rFonts w:ascii="Arial" w:hAnsi="Arial" w:cs="Arial"/>
-          <w:b/>
-          <w:bCs/>
-          <w:noProof/>
-          <w:lang w:val="it-IT"/>
-        </w:rPr>
-        <w:t xml:space="preserve"> (Autenticazione richiesta)</w:t>
+        <w:t>a</w:t>
       </w:r>
       <w:r>
         <w:rPr>
@@ -10016,7 +10030,23 @@
           <w:noProof/>
           <w:lang w:val="it-IT"/>
         </w:rPr>
-        <w:t>sarà possibile pubblicare una ricetta definendone le informazioni (gli ingredienti, il procedimento, la difficoltà…) ed allegando un’immagine ad essa relativa.</w:t>
+        <w:t>sarà possibile pubblicare una ricetta definendone le informazioni (gli ingredienti, il procedimento, la difficoltà…) ed allegando un’immagine ad essa relativa</w:t>
+      </w:r>
+      <w:r>
+        <w:rPr>
+          <w:rFonts w:ascii="Arial" w:hAnsi="Arial" w:cs="Arial"/>
+          <w:noProof/>
+          <w:lang w:val="it-IT"/>
+        </w:rPr>
+        <w:t xml:space="preserve"> tramite l’inserimento di una URL</w:t>
+      </w:r>
+      <w:r>
+        <w:rPr>
+          <w:rFonts w:ascii="Arial" w:hAnsi="Arial" w:cs="Arial"/>
+          <w:noProof/>
+          <w:lang w:val="it-IT"/>
+        </w:rPr>
+        <w:t>.</w:t>
       </w:r>
       <w:r>
         <w:rPr>
@@ -10064,34 +10094,21 @@
           <w:lang w:val="it-IT"/>
         </w:rPr>
       </w:pPr>
-    </w:p>
-    <w:p>
-      <w:pPr>
-        <w:spacing w:line="276" w:lineRule="auto"/>
+      <w:r>
         <w:rPr>
           <w:rFonts w:ascii="Arial" w:hAnsi="Arial" w:cs="Arial"/>
           <w:b/>
           <w:bCs/>
           <w:noProof/>
-          <w:lang w:val="it-IT"/>
-        </w:rPr>
-      </w:pPr>
-      <w:r>
-        <w:rPr>
-          <w:rFonts w:ascii="Arial" w:hAnsi="Arial" w:cs="Arial"/>
-          <w:b/>
-          <w:bCs/>
-          <w:noProof/>
-        </w:rPr>
-        <w:lastRenderedPageBreak/>
+        </w:rPr>
         <w:drawing>
-          <wp:anchor distT="0" distB="0" distL="114300" distR="114300" simplePos="0" relativeHeight="251708416" behindDoc="0" locked="0" layoutInCell="1" allowOverlap="1" wp14:anchorId="6B67A759" wp14:editId="0D5D0A38">
+          <wp:anchor distT="0" distB="0" distL="114300" distR="114300" simplePos="0" relativeHeight="251708416" behindDoc="0" locked="0" layoutInCell="1" allowOverlap="1" wp14:anchorId="6B67A759" wp14:editId="3CB27AC6">
             <wp:simplePos x="0" y="0"/>
             <wp:positionH relativeFrom="margin">
               <wp:align>left</wp:align>
             </wp:positionH>
             <wp:positionV relativeFrom="paragraph">
-              <wp:posOffset>191</wp:posOffset>
+              <wp:posOffset>200025</wp:posOffset>
             </wp:positionV>
             <wp:extent cx="1065530" cy="1958340"/>
             <wp:effectExtent l="0" t="0" r="1270" b="3810"/>
@@ -10117,7 +10134,7 @@
                   </pic:nvPicPr>
                   <pic:blipFill>
                     <a:blip r:embed="rId32"/>
-                    <a:srcRect t="1054" b="1054"/>
+                    <a:srcRect l="1371" r="1371"/>
                     <a:stretch>
                       <a:fillRect/>
                     </a:stretch>
@@ -10151,7 +10168,10 @@
           </wp:anchor>
         </w:drawing>
       </w:r>
-      <w:r>
+    </w:p>
+    <w:p>
+      <w:pPr>
+        <w:spacing w:line="276" w:lineRule="auto"/>
         <w:rPr>
           <w:rFonts w:ascii="Arial" w:hAnsi="Arial" w:cs="Arial"/>
           <w:b/>
@@ -10159,7 +10179,26 @@
           <w:noProof/>
           <w:lang w:val="it-IT"/>
         </w:rPr>
-        <w:t>Lista della spesa (Autenticazione richiesta):</w:t>
+      </w:pPr>
+      <w:r>
+        <w:rPr>
+          <w:rFonts w:ascii="Arial" w:hAnsi="Arial" w:cs="Arial"/>
+          <w:b/>
+          <w:bCs/>
+          <w:noProof/>
+          <w:lang w:val="it-IT"/>
+        </w:rPr>
+        <w:t>Lista della spesa</w:t>
+      </w:r>
+      <w:r>
+        <w:rPr>
+          <w:rFonts w:ascii="Arial" w:hAnsi="Arial" w:cs="Arial"/>
+          <w:b/>
+          <w:bCs/>
+          <w:noProof/>
+          <w:lang w:val="it-IT"/>
+        </w:rPr>
+        <w:t>:</w:t>
       </w:r>
     </w:p>
     <w:p>
@@ -10213,7 +10252,31 @@
           <w:noProof/>
           <w:lang w:val="it-IT"/>
         </w:rPr>
-        <w:t xml:space="preserve">Tramite il bottone posto in alto a destra si potrà svuotare la lista della spesa; altrimenti, sarà possibile eliminare singolarmente ogni ingrediente tramite un bottone associato ad ognuno di essi. </w:t>
+        <w:t xml:space="preserve">Tramite il bottone </w:t>
+      </w:r>
+      <w:r>
+        <w:rPr>
+          <w:rFonts w:ascii="Arial" w:hAnsi="Arial" w:cs="Arial"/>
+          <w:noProof/>
+          <w:lang w:val="it-IT"/>
+        </w:rPr>
+        <w:t xml:space="preserve">associato ad ogni ingrediente </w:t>
+      </w:r>
+      <w:r>
+        <w:rPr>
+          <w:rFonts w:ascii="Arial" w:hAnsi="Arial" w:cs="Arial"/>
+          <w:noProof/>
+          <w:lang w:val="it-IT"/>
+        </w:rPr>
+        <w:t>sarà possibile eliminar</w:t>
+      </w:r>
+      <w:r>
+        <w:rPr>
+          <w:rFonts w:ascii="Arial" w:hAnsi="Arial" w:cs="Arial"/>
+          <w:noProof/>
+          <w:lang w:val="it-IT"/>
+        </w:rPr>
+        <w:t>lo dalla lista.</w:t>
       </w:r>
     </w:p>
     <w:p>
@@ -10265,22 +10328,22 @@
           <w:noProof/>
         </w:rPr>
         <w:drawing>
-          <wp:anchor distT="0" distB="0" distL="114300" distR="114300" simplePos="0" relativeHeight="251710464" behindDoc="0" locked="0" layoutInCell="1" allowOverlap="1" wp14:anchorId="1D6D3407" wp14:editId="0BA02E7D">
+          <wp:anchor distT="0" distB="0" distL="114300" distR="114300" simplePos="0" relativeHeight="251710464" behindDoc="0" locked="0" layoutInCell="1" allowOverlap="1" wp14:anchorId="1D6D3407" wp14:editId="5ABF919C">
             <wp:simplePos x="0" y="0"/>
             <wp:positionH relativeFrom="margin">
-              <wp:align>right</wp:align>
+              <wp:posOffset>5166360</wp:posOffset>
             </wp:positionH>
             <wp:positionV relativeFrom="paragraph">
-              <wp:posOffset>256013</wp:posOffset>
+              <wp:posOffset>147955</wp:posOffset>
             </wp:positionV>
-            <wp:extent cx="1130400" cy="2044800"/>
-            <wp:effectExtent l="0" t="0" r="0" b="0"/>
+            <wp:extent cx="1168400" cy="2113280"/>
+            <wp:effectExtent l="0" t="0" r="0" b="1270"/>
             <wp:wrapThrough wrapText="left">
               <wp:wrapPolygon edited="0">
                 <wp:start x="0" y="0"/>
-                <wp:lineTo x="0" y="21332"/>
-                <wp:lineTo x="21115" y="21332"/>
-                <wp:lineTo x="21115" y="0"/>
+                <wp:lineTo x="0" y="21418"/>
+                <wp:lineTo x="21130" y="21418"/>
+                <wp:lineTo x="21130" y="0"/>
                 <wp:lineTo x="0" y="0"/>
               </wp:wrapPolygon>
             </wp:wrapThrough>
@@ -10295,15 +10358,17 @@
                     <pic:cNvPr id="38" name="Immagine 38"/>
                     <pic:cNvPicPr/>
                   </pic:nvPicPr>
-                  <pic:blipFill rotWithShape="1">
+                  <pic:blipFill>
                     <a:blip r:embed="rId33"/>
-                    <a:srcRect l="4859" t="7839" r="6086" b="8674"/>
-                    <a:stretch/>
+                    <a:srcRect l="727" r="727"/>
+                    <a:stretch>
+                      <a:fillRect/>
+                    </a:stretch>
                   </pic:blipFill>
                   <pic:spPr bwMode="auto">
                     <a:xfrm>
                       <a:off x="0" y="0"/>
-                      <a:ext cx="1130400" cy="2044800"/>
+                      <a:ext cx="1168400" cy="2113280"/>
                     </a:xfrm>
                     <a:prstGeom prst="rect">
                       <a:avLst/>
@@ -10385,7 +10450,23 @@
           <w:noProof/>
           <w:lang w:val="it-IT"/>
         </w:rPr>
-        <w:t xml:space="preserve">sarà possibile registrarsi a TFPF Recipes inserendo i propri dati ed accettando le informative sulla privacy. </w:t>
+        <w:t>sarà possibile registrarsi a TFPF Recipes inserendo i propri dati</w:t>
+      </w:r>
+      <w:r>
+        <w:rPr>
+          <w:rFonts w:ascii="Arial" w:hAnsi="Arial" w:cs="Arial"/>
+          <w:noProof/>
+          <w:lang w:val="it-IT"/>
+        </w:rPr>
+        <w:t xml:space="preserve"> quali nome, cognome, email e password</w:t>
+      </w:r>
+      <w:r>
+        <w:rPr>
+          <w:rFonts w:ascii="Arial" w:hAnsi="Arial" w:cs="Arial"/>
+          <w:noProof/>
+          <w:lang w:val="it-IT"/>
+        </w:rPr>
+        <w:t xml:space="preserve">. </w:t>
       </w:r>
     </w:p>
     <w:p>
@@ -10471,16 +10552,6 @@
           <w:lang w:val="it-IT"/>
         </w:rPr>
       </w:pPr>
-    </w:p>
-    <w:p>
-      <w:pPr>
-        <w:spacing w:after="200" w:line="276" w:lineRule="auto"/>
-        <w:rPr>
-          <w:rFonts w:ascii="Arial" w:hAnsi="Arial" w:cs="Arial"/>
-          <w:noProof/>
-          <w:lang w:val="it-IT"/>
-        </w:rPr>
-      </w:pPr>
       <w:r>
         <w:rPr>
           <w:rFonts w:ascii="Arial" w:hAnsi="Arial" w:cs="Arial"/>
@@ -10489,13 +10560,13 @@
           <w:noProof/>
         </w:rPr>
         <w:drawing>
-          <wp:anchor distT="0" distB="0" distL="114300" distR="114300" simplePos="0" relativeHeight="251712512" behindDoc="0" locked="0" layoutInCell="1" allowOverlap="1" wp14:anchorId="3FF587D4" wp14:editId="2D87EC2B">
+          <wp:anchor distT="0" distB="0" distL="114300" distR="114300" simplePos="0" relativeHeight="251712512" behindDoc="0" locked="0" layoutInCell="1" allowOverlap="1" wp14:anchorId="3FF587D4" wp14:editId="39DC0A67">
             <wp:simplePos x="0" y="0"/>
             <wp:positionH relativeFrom="margin">
-              <wp:posOffset>-50800</wp:posOffset>
+              <wp:posOffset>-53340</wp:posOffset>
             </wp:positionH>
             <wp:positionV relativeFrom="paragraph">
-              <wp:posOffset>248920</wp:posOffset>
+              <wp:posOffset>250190</wp:posOffset>
             </wp:positionV>
             <wp:extent cx="1116330" cy="2068195"/>
             <wp:effectExtent l="0" t="0" r="7620" b="8255"/>
@@ -10519,10 +10590,12 @@
                     <pic:cNvPr id="39" name="Immagine 39"/>
                     <pic:cNvPicPr/>
                   </pic:nvPicPr>
-                  <pic:blipFill rotWithShape="1">
+                  <pic:blipFill>
                     <a:blip r:embed="rId34"/>
-                    <a:srcRect l="7362" t="4645" r="6993" b="5044"/>
-                    <a:stretch/>
+                    <a:srcRect t="318" b="318"/>
+                    <a:stretch>
+                      <a:fillRect/>
+                    </a:stretch>
                   </pic:blipFill>
                   <pic:spPr bwMode="auto">
                     <a:xfrm>
@@ -11008,25 +11081,62 @@
           <w:sz w:val="24"/>
           <w:szCs w:val="24"/>
         </w:rPr>
-        <w:t>Il font che abbiamo selezionato è Maven Pro, esso è un carattere sans-serif con curvatura unica e ritmo scorrevole. Le sue forme lo rendono molto distinguibile e leggibile se contestualizzato. Combina stili di molti grandi caratteri tipografici ed è adatto a qualsiasi mezzo di progettazione. Il design moderno di Maven Pro è ottimo per il Web e si adatta a qualsiasi ambiente.</w:t>
-      </w:r>
-    </w:p>
-    <w:p>
-      <w:pPr>
-        <w:pStyle w:val="PreformattatoHTML"/>
-        <w:rPr>
-          <w:rStyle w:val="y2iqfc"/>
+        <w:t xml:space="preserve">Il font che abbiamo selezionato è </w:t>
+      </w:r>
+      <w:r>
+        <w:rPr>
           <w:rFonts w:ascii="Arial" w:hAnsi="Arial" w:cs="Arial"/>
           <w:color w:val="202124"/>
           <w:sz w:val="24"/>
           <w:szCs w:val="24"/>
         </w:rPr>
+        <w:t>Roboto</w:t>
+      </w:r>
+      <w:r>
+        <w:rPr>
+          <w:rFonts w:ascii="Arial" w:hAnsi="Arial" w:cs="Arial"/>
+          <w:color w:val="202124"/>
+          <w:sz w:val="24"/>
+          <w:szCs w:val="24"/>
+        </w:rPr>
+        <w:t xml:space="preserve">, esso è un carattere sans-serif con curvatura unica e ritmo scorrevole. Le sue forme lo rendono molto distinguibile e leggibile se contestualizzato. Combina stili di molti grandi caratteri tipografici ed è adatto a qualsiasi mezzo di progettazione. Il design moderno di </w:t>
+      </w:r>
+      <w:r>
+        <w:rPr>
+          <w:rFonts w:ascii="Arial" w:hAnsi="Arial" w:cs="Arial"/>
+          <w:color w:val="202124"/>
+          <w:sz w:val="24"/>
+          <w:szCs w:val="24"/>
+        </w:rPr>
+        <w:t xml:space="preserve">Roboto </w:t>
+      </w:r>
+      <w:r>
+        <w:rPr>
+          <w:rFonts w:ascii="Arial" w:hAnsi="Arial" w:cs="Arial"/>
+          <w:color w:val="202124"/>
+          <w:sz w:val="24"/>
+          <w:szCs w:val="24"/>
+        </w:rPr>
+        <w:t>è ottimo per il Web e si adatta a qualsiasi ambiente.</w:t>
+      </w:r>
+    </w:p>
+    <w:p>
+      <w:pPr>
+        <w:pStyle w:val="PreformattatoHTML"/>
+        <w:rPr>
+          <w:rStyle w:val="y2iqfc"/>
+          <w:rFonts w:ascii="Arial" w:hAnsi="Arial" w:cs="Arial"/>
+          <w:color w:val="202124"/>
+          <w:sz w:val="24"/>
+          <w:szCs w:val="24"/>
+        </w:rPr>
       </w:pPr>
     </w:p>
     <w:p>
       <w:pPr>
         <w:pStyle w:val="PreformattatoHTML"/>
         <w:shd w:val="clear" w:color="auto" w:fill="F8F9FA"/>
+        <w:jc w:val="center"/>
         <w:rPr>
           <w:color w:val="202124"/>
           <w:sz w:val="42"/>
@@ -11043,8 +11153,8 @@
           <w:szCs w:val="24"/>
         </w:rPr>
         <w:drawing>
-          <wp:inline distT="0" distB="0" distL="0" distR="0" wp14:anchorId="531FA631" wp14:editId="41CC8E98">
-            <wp:extent cx="6962775" cy="1373679"/>
+          <wp:inline distT="0" distB="0" distL="0" distR="0" wp14:anchorId="531FA631" wp14:editId="7784C289">
+            <wp:extent cx="4714875" cy="1506051"/>
             <wp:effectExtent l="0" t="0" r="0" b="0"/>
             <wp:docPr id="5" name="Immagine 5"/>
             <wp:cNvGraphicFramePr>
@@ -11054,20 +11164,13 @@
               <a:graphicData uri="http://schemas.openxmlformats.org/drawingml/2006/picture">
                 <pic:pic xmlns:pic="http://schemas.openxmlformats.org/drawingml/2006/picture">
                   <pic:nvPicPr>
-                    <pic:cNvPr id="0" name="Picture 1"/>
+                    <pic:cNvPr id="5" name="Immagine 5"/>
                     <pic:cNvPicPr>
                       <a:picLocks noChangeAspect="1" noChangeArrowheads="1"/>
                     </pic:cNvPicPr>
                   </pic:nvPicPr>
                   <pic:blipFill>
-                    <a:blip r:embed="rId37">
-                      <a:extLst>
-                        <a:ext uri="{28A0092B-C50C-407E-A947-70E740481C1C}">
-                          <a14:useLocalDpi xmlns:a14="http://schemas.microsoft.com/office/drawing/2010/main" val="0"/>
-                        </a:ext>
-                      </a:extLst>
-                    </a:blip>
-                    <a:srcRect/>
+                    <a:blip r:embed="rId37"/>
                     <a:stretch>
                       <a:fillRect/>
                     </a:stretch>
@@ -11075,7 +11178,7 @@
                   <pic:spPr bwMode="auto">
                     <a:xfrm>
                       <a:off x="0" y="0"/>
-                      <a:ext cx="6997130" cy="1380457"/>
+                      <a:ext cx="4841983" cy="1546653"/>
                     </a:xfrm>
                     <a:prstGeom prst="rect">
                       <a:avLst/>
@@ -11390,25 +11493,6 @@
         <w:jc w:val="both"/>
         <w:rPr>
           <w:rFonts w:ascii="Arial" w:hAnsi="Arial" w:cs="Arial"/>
-          <w:u w:val="single"/>
-          <w:lang w:val="it-IT"/>
-        </w:rPr>
-      </w:pPr>
-    </w:p>
-    <w:p>
-      <w:pPr>
-        <w:jc w:val="both"/>
-        <w:rPr>
-          <w:rFonts w:ascii="Arial" w:hAnsi="Arial" w:cs="Arial"/>
-          <w:lang w:val="it-IT"/>
-        </w:rPr>
-      </w:pPr>
-    </w:p>
-    <w:p>
-      <w:pPr>
-        <w:jc w:val="both"/>
-        <w:rPr>
-          <w:rFonts w:ascii="Arial" w:hAnsi="Arial" w:cs="Arial"/>
           <w:lang w:val="it-IT"/>
         </w:rPr>
       </w:pPr>
@@ -11431,6 +11515,7 @@
           <w:bCs/>
           <w:lang w:val="it-IT"/>
         </w:rPr>
+        <w:lastRenderedPageBreak/>
         <w:t>Hi-Fi Wireframe</w:t>
       </w:r>
       <w:r>
@@ -11491,6 +11576,7 @@
     </w:p>
     <w:p>
       <w:pPr>
+        <w:jc w:val="center"/>
         <w:rPr>
           <w:rFonts w:ascii="Arial" w:hAnsi="Arial" w:cs="Arial"/>
           <w:lang w:val="it-IT"/>
@@ -11503,9 +11589,9 @@
           <w:lang w:val="it-IT"/>
         </w:rPr>
         <w:drawing>
-          <wp:inline distT="0" distB="0" distL="0" distR="0" wp14:anchorId="76C96E39" wp14:editId="608503BF">
-            <wp:extent cx="6323330" cy="4545965"/>
-            <wp:effectExtent l="0" t="0" r="1270" b="6985"/>
+          <wp:inline distT="0" distB="0" distL="0" distR="0" wp14:anchorId="76C96E39" wp14:editId="2965EF9A">
+            <wp:extent cx="2291819" cy="4545965"/>
+            <wp:effectExtent l="0" t="0" r="0" b="6985"/>
             <wp:docPr id="24" name="Immagine 24"/>
             <wp:cNvGraphicFramePr>
               <a:graphicFrameLocks xmlns:a="http://schemas.openxmlformats.org/drawingml/2006/main" noChangeAspect="1"/>
@@ -11514,20 +11600,13 @@
               <a:graphicData uri="http://schemas.openxmlformats.org/drawingml/2006/picture">
                 <pic:pic xmlns:pic="http://schemas.openxmlformats.org/drawingml/2006/picture">
                   <pic:nvPicPr>
-                    <pic:cNvPr id="0" name="Picture 1"/>
+                    <pic:cNvPr id="24" name="Immagine 24"/>
                     <pic:cNvPicPr>
                       <a:picLocks noChangeAspect="1" noChangeArrowheads="1"/>
                     </pic:cNvPicPr>
                   </pic:nvPicPr>
                   <pic:blipFill>
-                    <a:blip r:embed="rId39">
-                      <a:extLst>
-                        <a:ext uri="{28A0092B-C50C-407E-A947-70E740481C1C}">
-                          <a14:useLocalDpi xmlns:a14="http://schemas.microsoft.com/office/drawing/2010/main" val="0"/>
-                        </a:ext>
-                      </a:extLst>
-                    </a:blip>
-                    <a:srcRect/>
+                    <a:blip r:embed="rId39"/>
                     <a:stretch>
                       <a:fillRect/>
                     </a:stretch>
@@ -11535,7 +11614,7 @@
                   <pic:spPr bwMode="auto">
                     <a:xfrm>
                       <a:off x="0" y="0"/>
-                      <a:ext cx="6323330" cy="4545965"/>
+                      <a:ext cx="2291819" cy="4545965"/>
                     </a:xfrm>
                     <a:prstGeom prst="rect">
                       <a:avLst/>
@@ -11551,9 +11630,52 @@
           </wp:inline>
         </w:drawing>
       </w:r>
-    </w:p>
-    <w:p>
-      <w:pPr>
+      <w:r>
+        <w:rPr>
+          <w:rFonts w:ascii="Arial" w:hAnsi="Arial" w:cs="Arial"/>
+          <w:noProof/>
+          <w:lang w:val="it-IT"/>
+        </w:rPr>
+        <w:drawing>
+          <wp:inline distT="0" distB="0" distL="0" distR="0" wp14:anchorId="08498C54" wp14:editId="7414AC15">
+            <wp:extent cx="2257088" cy="4545965"/>
+            <wp:effectExtent l="0" t="0" r="0" b="6985"/>
+            <wp:docPr id="17" name="Immagine 17"/>
+            <wp:cNvGraphicFramePr>
+              <a:graphicFrameLocks xmlns:a="http://schemas.openxmlformats.org/drawingml/2006/main" noChangeAspect="1"/>
+            </wp:cNvGraphicFramePr>
+            <a:graphic xmlns:a="http://schemas.openxmlformats.org/drawingml/2006/main">
+              <a:graphicData uri="http://schemas.openxmlformats.org/drawingml/2006/picture">
+                <pic:pic xmlns:pic="http://schemas.openxmlformats.org/drawingml/2006/picture">
+                  <pic:nvPicPr>
+                    <pic:cNvPr id="17" name="Immagine 17"/>
+                    <pic:cNvPicPr/>
+                  </pic:nvPicPr>
+                  <pic:blipFill>
+                    <a:blip r:embed="rId40"/>
+                    <a:stretch>
+                      <a:fillRect/>
+                    </a:stretch>
+                  </pic:blipFill>
+                  <pic:spPr>
+                    <a:xfrm>
+                      <a:off x="0" y="0"/>
+                      <a:ext cx="2263306" cy="4558488"/>
+                    </a:xfrm>
+                    <a:prstGeom prst="rect">
+                      <a:avLst/>
+                    </a:prstGeom>
+                  </pic:spPr>
+                </pic:pic>
+              </a:graphicData>
+            </a:graphic>
+          </wp:inline>
+        </w:drawing>
+      </w:r>
+    </w:p>
+    <w:p>
+      <w:pPr>
+        <w:jc w:val="center"/>
         <w:rPr>
           <w:rFonts w:ascii="Arial" w:hAnsi="Arial" w:cs="Arial"/>
           <w:noProof/>
@@ -11666,7 +11788,7 @@
       </w:pPr>
     </w:p>
     <w:sectPr>
-      <w:headerReference w:type="default" r:id="rId40"/>
+      <w:headerReference w:type="default" r:id="rId41"/>
       <w:pgSz w:w="12240" w:h="15840"/>
       <w:pgMar w:top="1417" w:right="1134" w:bottom="1134" w:left="1134" w:header="708" w:footer="708" w:gutter="0"/>
       <w:cols w:space="708"/>
@@ -14203,25 +14325,6 @@
 </file>
 
 <file path=customXml/item1.xml><?xml version="1.0" encoding="utf-8"?>
-<p:properties xmlns:p="http://schemas.microsoft.com/office/2006/metadata/properties" xmlns:xsi="http://www.w3.org/2001/XMLSchema-instance" xmlns:pc="http://schemas.microsoft.com/office/infopath/2007/PartnerControls">
-  <documentManagement/>
-</p:properties>
-</file>
-
-<file path=customXml/item2.xml><?xml version="1.0" encoding="utf-8"?>
-<b:Sources xmlns:b="http://schemas.openxmlformats.org/officeDocument/2006/bibliography" xmlns="http://schemas.openxmlformats.org/officeDocument/2006/bibliography" SelectedStyle="\APA.XSL" StyleName="APA Fifth Edition"/>
-</file>
-
-<file path=customXml/item3.xml><?xml version="1.0" encoding="utf-8"?>
-<?mso-contentType ?>
-<FormTemplates xmlns="http://schemas.microsoft.com/sharepoint/v3/contenttype/forms">
-  <Display>DocumentLibraryForm</Display>
-  <Edit>DocumentLibraryForm</Edit>
-  <New>DocumentLibraryForm</New>
-</FormTemplates>
-</file>
-
-<file path=customXml/item4.xml><?xml version="1.0" encoding="utf-8"?>
 <ct:contentTypeSchema xmlns:ct="http://schemas.microsoft.com/office/2006/metadata/contentType" xmlns:ma="http://schemas.microsoft.com/office/2006/metadata/properties/metaAttributes" ct:_="" ma:_="" ma:contentTypeName="Documento" ma:contentTypeID="0x0101003D0BB0782AF65046B7B1984889F3B1A0" ma:contentTypeVersion="2" ma:contentTypeDescription="Creare un nuovo documento." ma:contentTypeScope="" ma:versionID="1f85ce3091e0196d4616f5dfcb6b8f58">
   <xsd:schema xmlns:xsd="http://www.w3.org/2001/XMLSchema" xmlns:xs="http://www.w3.org/2001/XMLSchema" xmlns:p="http://schemas.microsoft.com/office/2006/metadata/properties" xmlns:ns2="8d4d4d22-b8d0-44ae-a316-d613c258217d" targetNamespace="http://schemas.microsoft.com/office/2006/metadata/properties" ma:root="true" ma:fieldsID="0c5ecca41c03b81a3575302dc6683f14" ns2:_="">
     <xsd:import namespace="8d4d4d22-b8d0-44ae-a316-d613c258217d"/>
@@ -14353,32 +14456,26 @@
 </ct:contentTypeSchema>
 </file>
 
-<file path=customXml/itemProps1.xml><?xml version="1.0" encoding="utf-8"?>
-<ds:datastoreItem xmlns:ds="http://schemas.openxmlformats.org/officeDocument/2006/customXml" ds:itemID="{1B41807A-6D12-492A-85F1-08C1BA5DFA6E}">
-  <ds:schemaRefs>
-    <ds:schemaRef ds:uri="http://schemas.microsoft.com/office/2006/metadata/properties"/>
-    <ds:schemaRef ds:uri="http://schemas.microsoft.com/office/infopath/2007/PartnerControls"/>
-  </ds:schemaRefs>
-</ds:datastoreItem>
+<file path=customXml/item2.xml><?xml version="1.0" encoding="utf-8"?>
+<?mso-contentType ?>
+<FormTemplates xmlns="http://schemas.microsoft.com/sharepoint/v3/contenttype/forms">
+  <Display>DocumentLibraryForm</Display>
+  <Edit>DocumentLibraryForm</Edit>
+  <New>DocumentLibraryForm</New>
+</FormTemplates>
 </file>
 
-<file path=customXml/itemProps2.xml><?xml version="1.0" encoding="utf-8"?>
-<ds:datastoreItem xmlns:ds="http://schemas.openxmlformats.org/officeDocument/2006/customXml" ds:itemID="{740A36B7-C3D9-D649-B902-D13BBF2AEBA5}">
-  <ds:schemaRefs>
-    <ds:schemaRef ds:uri="http://schemas.openxmlformats.org/officeDocument/2006/bibliography"/>
-  </ds:schemaRefs>
-</ds:datastoreItem>
+<file path=customXml/item3.xml><?xml version="1.0" encoding="utf-8"?>
+<b:Sources xmlns:b="http://schemas.openxmlformats.org/officeDocument/2006/bibliography" xmlns="http://schemas.openxmlformats.org/officeDocument/2006/bibliography" SelectedStyle="\APA.XSL" StyleName="APA Fifth Edition"/>
 </file>
 
-<file path=customXml/itemProps3.xml><?xml version="1.0" encoding="utf-8"?>
-<ds:datastoreItem xmlns:ds="http://schemas.openxmlformats.org/officeDocument/2006/customXml" ds:itemID="{1E4FD3A5-4288-47AF-839F-29489344E5B9}">
-  <ds:schemaRefs>
-    <ds:schemaRef ds:uri="http://schemas.microsoft.com/sharepoint/v3/contenttype/forms"/>
-  </ds:schemaRefs>
-</ds:datastoreItem>
+<file path=customXml/item4.xml><?xml version="1.0" encoding="utf-8"?>
+<p:properties xmlns:p="http://schemas.microsoft.com/office/2006/metadata/properties" xmlns:xsi="http://www.w3.org/2001/XMLSchema-instance" xmlns:pc="http://schemas.microsoft.com/office/infopath/2007/PartnerControls">
+  <documentManagement/>
+</p:properties>
 </file>
 
-<file path=customXml/itemProps4.xml><?xml version="1.0" encoding="utf-8"?>
+<file path=customXml/itemProps1.xml><?xml version="1.0" encoding="utf-8"?>
 <ds:datastoreItem xmlns:ds="http://schemas.openxmlformats.org/officeDocument/2006/customXml" ds:itemID="{BC788FEE-5537-4076-8374-674B39DC33DD}">
   <ds:schemaRefs>
     <ds:schemaRef ds:uri="http://schemas.microsoft.com/office/2006/metadata/contentType"/>
@@ -14394,4 +14491,29 @@
     <ds:schemaRef ds:uri="http://schemas.microsoft.com/internal/obd"/>
   </ds:schemaRefs>
 </ds:datastoreItem>
+</file>
+
+<file path=customXml/itemProps2.xml><?xml version="1.0" encoding="utf-8"?>
+<ds:datastoreItem xmlns:ds="http://schemas.openxmlformats.org/officeDocument/2006/customXml" ds:itemID="{1E4FD3A5-4288-47AF-839F-29489344E5B9}">
+  <ds:schemaRefs>
+    <ds:schemaRef ds:uri="http://schemas.microsoft.com/sharepoint/v3/contenttype/forms"/>
+  </ds:schemaRefs>
+</ds:datastoreItem>
+</file>
+
+<file path=customXml/itemProps3.xml><?xml version="1.0" encoding="utf-8"?>
+<ds:datastoreItem xmlns:ds="http://schemas.openxmlformats.org/officeDocument/2006/customXml" ds:itemID="{740A36B7-C3D9-D649-B902-D13BBF2AEBA5}">
+  <ds:schemaRefs>
+    <ds:schemaRef ds:uri="http://schemas.openxmlformats.org/officeDocument/2006/bibliography"/>
+  </ds:schemaRefs>
+</ds:datastoreItem>
+</file>
+
+<file path=customXml/itemProps4.xml><?xml version="1.0" encoding="utf-8"?>
+<ds:datastoreItem xmlns:ds="http://schemas.openxmlformats.org/officeDocument/2006/customXml" ds:itemID="{1B41807A-6D12-492A-85F1-08C1BA5DFA6E}">
+  <ds:schemaRefs>
+    <ds:schemaRef ds:uri="http://schemas.microsoft.com/office/2006/metadata/properties"/>
+    <ds:schemaRef ds:uri="http://schemas.microsoft.com/office/infopath/2007/PartnerControls"/>
+  </ds:schemaRefs>
+</ds:datastoreItem>
 </file>
</xml_diff>